<commit_message>
Finished position paper (still need to edit)
</commit_message>
<xml_diff>
--- a/ACasali Position Paper 1.docx
+++ b/ACasali Position Paper 1.docx
@@ -712,7 +712,172 @@
           <w:rFonts w:cstheme="minorHAnsi"/>
           <w:color w:val="000000" w:themeColor="text1"/>
         </w:rPr>
-        <w:t xml:space="preserve">Specifically, we will classify data based on three parameters: confidentiality, availability, and integrity. The sensitivity rating will then be calculated based on the algorithm outlined in </w:t>
+        <w:t>Specifically, we will classify data based on three parameters: confidentiality, availability, and integrity. The sensitivity rating will then be calculated based on the algorithm outlined in</w:t>
+      </w:r>
+      <w:r>
+        <w:rPr>
+          <w:rFonts w:cstheme="minorHAnsi"/>
+          <w:color w:val="000000" w:themeColor="text1"/>
+        </w:rPr>
+        <w:t xml:space="preserve"> Carnegie Mellon’s </w:t>
+      </w:r>
+      <w:r>
+        <w:rPr>
+          <w:rFonts w:cstheme="minorHAnsi"/>
+          <w:i/>
+          <w:iCs/>
+          <w:color w:val="000000" w:themeColor="text1"/>
+        </w:rPr>
+        <w:t>Guidelines for Data Classification</w:t>
+      </w:r>
+      <w:r>
+        <w:rPr>
+          <w:rFonts w:cstheme="minorHAnsi"/>
+          <w:color w:val="000000" w:themeColor="text1"/>
+        </w:rPr>
+        <w:t xml:space="preserve">, allowing the data to be stored as public, private, or </w:t>
+      </w:r>
+      <w:r>
+        <w:rPr>
+          <w:rFonts w:cstheme="minorHAnsi"/>
+          <w:color w:val="000000" w:themeColor="text1"/>
+        </w:rPr>
+        <w:t>restricted</w:t>
+      </w:r>
+      <w:r>
+        <w:rPr>
+          <w:rFonts w:cstheme="minorHAnsi"/>
+          <w:color w:val="000000" w:themeColor="text1"/>
+        </w:rPr>
+        <w:t xml:space="preserve"> (</w:t>
+      </w:r>
+      <w:r>
+        <w:rPr>
+          <w:rFonts w:cstheme="minorHAnsi"/>
+          <w:color w:val="000000" w:themeColor="text1"/>
+        </w:rPr>
+        <w:t>Markiewicz, 2011</w:t>
+      </w:r>
+      <w:r>
+        <w:rPr>
+          <w:rFonts w:cstheme="minorHAnsi"/>
+          <w:color w:val="000000" w:themeColor="text1"/>
+        </w:rPr>
+        <w:t xml:space="preserve">). </w:t>
+      </w:r>
+      <w:r>
+        <w:rPr>
+          <w:rFonts w:cstheme="minorHAnsi"/>
+          <w:color w:val="000000" w:themeColor="text1"/>
+        </w:rPr>
+        <w:t xml:space="preserve">In addition to this, a data retention policy will be developed to ensure that we only store data that is necessary for our operations. </w:t>
+      </w:r>
+    </w:p>
+    <w:p>
+      <w:pPr>
+        <w:pStyle w:val="Heading2"/>
+        <w:rPr>
+          <w:rFonts w:asciiTheme="minorHAnsi" w:hAnsiTheme="minorHAnsi" w:cstheme="minorHAnsi"/>
+          <w:color w:val="000000" w:themeColor="text1"/>
+          <w:sz w:val="24"/>
+          <w:szCs w:val="24"/>
+        </w:rPr>
+      </w:pPr>
+      <w:r>
+        <w:rPr>
+          <w:rFonts w:asciiTheme="minorHAnsi" w:hAnsiTheme="minorHAnsi" w:cstheme="minorHAnsi"/>
+          <w:color w:val="000000" w:themeColor="text1"/>
+          <w:sz w:val="24"/>
+          <w:szCs w:val="24"/>
+        </w:rPr>
+        <w:t>Data Privacy and Ethics</w:t>
+      </w:r>
+    </w:p>
+    <w:p>
+      <w:pPr>
+        <w:ind w:left="720"/>
+        <w:rPr>
+          <w:rFonts w:cstheme="minorHAnsi"/>
+          <w:color w:val="000000" w:themeColor="text1"/>
+        </w:rPr>
+      </w:pPr>
+      <w:r>
+        <w:rPr>
+          <w:rFonts w:cstheme="minorHAnsi"/>
+          <w:color w:val="000000" w:themeColor="text1"/>
+        </w:rPr>
+        <w:t xml:space="preserve">We will develop privacy policies that are focused on adhering to both the legal and ethical requirements of data protection. </w:t>
+      </w:r>
+      <w:r>
+        <w:rPr>
+          <w:rFonts w:cstheme="minorHAnsi"/>
+          <w:color w:val="000000" w:themeColor="text1"/>
+        </w:rPr>
+        <w:t xml:space="preserve">In addition to this, a code of ethics will be developed for data usage that emphasizes respect for individual privacy, and an Acceptable Use Policy (AUP) will be developed that outlines the acceptable uses of different types of data (National Forum on Education Statistics, 2020). </w:t>
+      </w:r>
+    </w:p>
+    <w:p>
+      <w:pPr>
+        <w:pStyle w:val="Heading2"/>
+        <w:rPr>
+          <w:rFonts w:asciiTheme="minorHAnsi" w:hAnsiTheme="minorHAnsi" w:cstheme="minorHAnsi"/>
+          <w:color w:val="000000" w:themeColor="text1"/>
+          <w:sz w:val="24"/>
+          <w:szCs w:val="24"/>
+        </w:rPr>
+      </w:pPr>
+      <w:r>
+        <w:rPr>
+          <w:rFonts w:asciiTheme="minorHAnsi" w:hAnsiTheme="minorHAnsi" w:cstheme="minorHAnsi"/>
+          <w:color w:val="000000" w:themeColor="text1"/>
+          <w:sz w:val="24"/>
+          <w:szCs w:val="24"/>
+        </w:rPr>
+        <w:t>Data Anonymization and Differential Privacy</w:t>
+      </w:r>
+    </w:p>
+    <w:p>
+      <w:pPr>
+        <w:ind w:left="720"/>
+        <w:rPr>
+          <w:rFonts w:cstheme="minorHAnsi"/>
+          <w:color w:val="000000" w:themeColor="text1"/>
+        </w:rPr>
+      </w:pPr>
+      <w:r>
+        <w:rPr>
+          <w:rFonts w:cstheme="minorHAnsi"/>
+          <w:color w:val="000000" w:themeColor="text1"/>
+        </w:rPr>
+        <w:t>Differential privacy is a mathematical framework designed to guarantee privacy when analyzing or releasing data (</w:t>
+      </w:r>
+      <w:r>
+        <w:rPr>
+          <w:rFonts w:cstheme="minorHAnsi"/>
+          <w:color w:val="000000" w:themeColor="text1"/>
+        </w:rPr>
+        <w:t>Wood</w:t>
+      </w:r>
+      <w:r>
+        <w:rPr>
+          <w:rFonts w:cstheme="minorHAnsi"/>
+          <w:color w:val="000000" w:themeColor="text1"/>
+        </w:rPr>
+        <w:t xml:space="preserve"> et al., 201</w:t>
+      </w:r>
+      <w:r>
+        <w:rPr>
+          <w:rFonts w:cstheme="minorHAnsi"/>
+          <w:color w:val="000000" w:themeColor="text1"/>
+        </w:rPr>
+        <w:t>8</w:t>
+      </w:r>
+      <w:r>
+        <w:rPr>
+          <w:rFonts w:cstheme="minorHAnsi"/>
+          <w:color w:val="000000" w:themeColor="text1"/>
+        </w:rPr>
+        <w:t>). The overall goal of differential privacy is to render maximum security to datasets by reducing the chances of private record identification. This allows statistical information about the data to be publicly available, while still maintaining high levels of confidentiality (</w:t>
       </w:r>
       <w:proofErr w:type="spellStart"/>
       <w:r>
@@ -720,6 +885,221 @@
           <w:rFonts w:cstheme="minorHAnsi"/>
           <w:color w:val="000000" w:themeColor="text1"/>
         </w:rPr>
+        <w:t>Aldeen</w:t>
+      </w:r>
+      <w:proofErr w:type="spellEnd"/>
+      <w:r>
+        <w:rPr>
+          <w:rFonts w:cstheme="minorHAnsi"/>
+          <w:color w:val="000000" w:themeColor="text1"/>
+        </w:rPr>
+        <w:t xml:space="preserve"> et al., 2015). </w:t>
+      </w:r>
+      <w:r>
+        <w:rPr>
+          <w:rFonts w:cstheme="minorHAnsi"/>
+          <w:color w:val="000000" w:themeColor="text1"/>
+        </w:rPr>
+        <w:t xml:space="preserve">For example, in the United States, the combination of date of birth, zip code, and gender uniquely identifies 87% of the country’s population (Sweeney, 2002). It is essential that we preserve the privacy of individuals across all available data. </w:t>
+      </w:r>
+    </w:p>
+    <w:p>
+      <w:pPr>
+        <w:ind w:left="720"/>
+        <w:rPr>
+          <w:rFonts w:cstheme="minorHAnsi"/>
+          <w:color w:val="000000" w:themeColor="text1"/>
+        </w:rPr>
+      </w:pPr>
+      <w:r>
+        <w:rPr>
+          <w:rFonts w:cstheme="minorHAnsi"/>
+          <w:color w:val="000000" w:themeColor="text1"/>
+        </w:rPr>
+        <w:t xml:space="preserve">One way we will work towards this goal of differential privacy is by using data anonymization, specifically by using the k-anonymity method. The k-anonymity method is </w:t>
+      </w:r>
+      <w:r>
+        <w:rPr>
+          <w:rFonts w:cstheme="minorHAnsi"/>
+          <w:color w:val="000000" w:themeColor="text1"/>
+        </w:rPr>
+        <w:t xml:space="preserve">a commonly used de-identification algorithm that stipulates that each record in a dataset is </w:t>
+      </w:r>
+      <w:proofErr w:type="gramStart"/>
+      <w:r>
+        <w:rPr>
+          <w:rFonts w:cstheme="minorHAnsi"/>
+          <w:color w:val="000000" w:themeColor="text1"/>
+        </w:rPr>
+        <w:t>similar to</w:t>
+      </w:r>
+      <w:proofErr w:type="gramEnd"/>
+      <w:r>
+        <w:rPr>
+          <w:rFonts w:cstheme="minorHAnsi"/>
+          <w:color w:val="000000" w:themeColor="text1"/>
+        </w:rPr>
+        <w:t xml:space="preserve"> a minimum of k-1 records in terms of the potentially identifying variables. For example, if k = 5 and gender and date of birth are the potentially identifying variables, then an anonymized dataset would have at least 5 records for each combination of gender and date of birth (El </w:t>
+      </w:r>
+      <w:proofErr w:type="spellStart"/>
+      <w:r>
+        <w:rPr>
+          <w:rFonts w:cstheme="minorHAnsi"/>
+          <w:color w:val="000000" w:themeColor="text1"/>
+        </w:rPr>
+        <w:t>Emam</w:t>
+      </w:r>
+      <w:proofErr w:type="spellEnd"/>
+      <w:r>
+        <w:rPr>
+          <w:rFonts w:cstheme="minorHAnsi"/>
+          <w:color w:val="000000" w:themeColor="text1"/>
+        </w:rPr>
+        <w:t xml:space="preserve"> et al., 2009). This helps to ensure confidentiality and privacy across datasets, which is an essential part of our plan. </w:t>
+      </w:r>
+    </w:p>
+    <w:p>
+      <w:pPr>
+        <w:pStyle w:val="Heading1"/>
+        <w:rPr>
+          <w:rFonts w:asciiTheme="minorHAnsi" w:hAnsiTheme="minorHAnsi" w:cstheme="minorHAnsi"/>
+          <w:color w:val="000000" w:themeColor="text1"/>
+          <w:sz w:val="24"/>
+          <w:szCs w:val="24"/>
+        </w:rPr>
+      </w:pPr>
+      <w:r>
+        <w:rPr>
+          <w:rFonts w:asciiTheme="minorHAnsi" w:hAnsiTheme="minorHAnsi" w:cstheme="minorHAnsi"/>
+          <w:color w:val="000000" w:themeColor="text1"/>
+          <w:sz w:val="24"/>
+          <w:szCs w:val="24"/>
+        </w:rPr>
+        <w:t>Data Security Measures and Protocols</w:t>
+      </w:r>
+    </w:p>
+    <w:p>
+      <w:pPr>
+        <w:pStyle w:val="Heading2"/>
+        <w:rPr>
+          <w:rFonts w:asciiTheme="minorHAnsi" w:hAnsiTheme="minorHAnsi" w:cstheme="minorHAnsi"/>
+          <w:color w:val="000000" w:themeColor="text1"/>
+          <w:sz w:val="24"/>
+          <w:szCs w:val="24"/>
+        </w:rPr>
+      </w:pPr>
+      <w:r>
+        <w:rPr>
+          <w:rFonts w:asciiTheme="minorHAnsi" w:hAnsiTheme="minorHAnsi" w:cstheme="minorHAnsi"/>
+          <w:color w:val="000000" w:themeColor="text1"/>
+          <w:sz w:val="24"/>
+          <w:szCs w:val="24"/>
+        </w:rPr>
+        <w:t>Data Security Framework</w:t>
+      </w:r>
+    </w:p>
+    <w:p>
+      <w:pPr>
+        <w:ind w:left="720"/>
+        <w:rPr>
+          <w:rFonts w:cstheme="minorHAnsi"/>
+          <w:color w:val="000000" w:themeColor="text1"/>
+        </w:rPr>
+      </w:pPr>
+      <w:r>
+        <w:rPr>
+          <w:rFonts w:cstheme="minorHAnsi"/>
+          <w:color w:val="000000" w:themeColor="text1"/>
+        </w:rPr>
+        <w:t xml:space="preserve">Our data security framework will include numerous strategies to protect our data from breaches. This includes the use of encryption, both locally and in the cloud, </w:t>
+      </w:r>
+      <w:r>
+        <w:rPr>
+          <w:rFonts w:cstheme="minorHAnsi"/>
+          <w:color w:val="000000" w:themeColor="text1"/>
+        </w:rPr>
+        <w:t>regular vulnerability assessments, and intrusion detection systems (</w:t>
+      </w:r>
+      <w:proofErr w:type="spellStart"/>
+      <w:r>
+        <w:rPr>
+          <w:rFonts w:cstheme="minorHAnsi"/>
+          <w:color w:val="000000" w:themeColor="text1"/>
+        </w:rPr>
+        <w:t>SecureAge</w:t>
+      </w:r>
+      <w:proofErr w:type="spellEnd"/>
+      <w:r>
+        <w:rPr>
+          <w:rFonts w:cstheme="minorHAnsi"/>
+          <w:color w:val="000000" w:themeColor="text1"/>
+        </w:rPr>
+        <w:t>, 2020</w:t>
+      </w:r>
+      <w:r>
+        <w:rPr>
+          <w:rFonts w:cstheme="minorHAnsi"/>
+          <w:color w:val="000000" w:themeColor="text1"/>
+        </w:rPr>
+        <w:t>). This framework will also be aligned with the National Institute of Standards and Technology (NIST) guidelines and our first line of defense against the evolving landscape of cybersecurity threats (</w:t>
+      </w:r>
+      <w:r>
+        <w:rPr>
+          <w:rFonts w:cstheme="minorHAnsi"/>
+          <w:color w:val="000000" w:themeColor="text1"/>
+        </w:rPr>
+        <w:t>NIST, 2018</w:t>
+      </w:r>
+      <w:r>
+        <w:rPr>
+          <w:rFonts w:cstheme="minorHAnsi"/>
+          <w:color w:val="000000" w:themeColor="text1"/>
+        </w:rPr>
+        <w:t xml:space="preserve">). By proactively safeguarding our data assets, we mitigate the risk of data breaches and ensure the confidentiality and integrity of patient information. </w:t>
+      </w:r>
+    </w:p>
+    <w:p>
+      <w:pPr>
+        <w:pStyle w:val="Heading2"/>
+        <w:rPr>
+          <w:rFonts w:asciiTheme="minorHAnsi" w:hAnsiTheme="minorHAnsi" w:cstheme="minorHAnsi"/>
+          <w:color w:val="000000" w:themeColor="text1"/>
+          <w:sz w:val="24"/>
+          <w:szCs w:val="24"/>
+        </w:rPr>
+      </w:pPr>
+      <w:r>
+        <w:rPr>
+          <w:rFonts w:asciiTheme="minorHAnsi" w:hAnsiTheme="minorHAnsi" w:cstheme="minorHAnsi"/>
+          <w:color w:val="000000" w:themeColor="text1"/>
+          <w:sz w:val="24"/>
+          <w:szCs w:val="24"/>
+        </w:rPr>
+        <w:lastRenderedPageBreak/>
+        <w:t>Data Backup and Recovery</w:t>
+      </w:r>
+    </w:p>
+    <w:p>
+      <w:pPr>
+        <w:ind w:left="720"/>
+        <w:rPr>
+          <w:rFonts w:cstheme="minorHAnsi"/>
+          <w:color w:val="000000" w:themeColor="text1"/>
+        </w:rPr>
+      </w:pPr>
+      <w:r>
+        <w:rPr>
+          <w:rFonts w:cstheme="minorHAnsi"/>
+          <w:color w:val="000000" w:themeColor="text1"/>
+        </w:rPr>
+        <w:t>Data loss can have dire consequences in the healthcare sector by impacting both patient care and business continuity. For this reason, we will establish automated, regular data backup and disaster recovery plans. These plans will work to minimize data loss in the event of a system failure or breach. In addition to this, we will include encryption on all data sent to the cloud, as well as authentication parameters when accessing or deleting information from cloud storage (</w:t>
+      </w:r>
+      <w:proofErr w:type="spellStart"/>
+      <w:r>
+        <w:rPr>
+          <w:rFonts w:cstheme="minorHAnsi"/>
+          <w:color w:val="000000" w:themeColor="text1"/>
+        </w:rPr>
         <w:t>Sood</w:t>
       </w:r>
       <w:proofErr w:type="spellEnd"/>
@@ -728,14 +1108,1619 @@
           <w:rFonts w:cstheme="minorHAnsi"/>
           <w:color w:val="000000" w:themeColor="text1"/>
         </w:rPr>
-        <w:t>, 2012, allowing the data to be stored as public, private, or limited access (</w:t>
+        <w:t>, 2012</w:t>
+      </w:r>
+      <w:r>
+        <w:rPr>
+          <w:rFonts w:cstheme="minorHAnsi"/>
+          <w:color w:val="000000" w:themeColor="text1"/>
+        </w:rPr>
+        <w:t xml:space="preserve">). </w:t>
+      </w:r>
+    </w:p>
+    <w:p>
+      <w:pPr>
+        <w:pStyle w:val="Heading2"/>
+        <w:rPr>
+          <w:rFonts w:asciiTheme="minorHAnsi" w:hAnsiTheme="minorHAnsi" w:cstheme="minorHAnsi"/>
+          <w:color w:val="000000" w:themeColor="text1"/>
+          <w:sz w:val="24"/>
+          <w:szCs w:val="24"/>
+        </w:rPr>
+      </w:pPr>
+      <w:r>
+        <w:rPr>
+          <w:rFonts w:asciiTheme="minorHAnsi" w:hAnsiTheme="minorHAnsi" w:cstheme="minorHAnsi"/>
+          <w:color w:val="000000" w:themeColor="text1"/>
+          <w:sz w:val="24"/>
+          <w:szCs w:val="24"/>
+        </w:rPr>
+        <w:t>Internet of Medical Things (IoMT)</w:t>
+      </w:r>
+    </w:p>
+    <w:p>
+      <w:pPr>
+        <w:ind w:left="720"/>
+      </w:pPr>
+      <w:r>
+        <w:t>Another aspect of data security that must be considered is the security and privacy of the Internet of Medical Things (IoMT). The use of these devices is becoming increasingly common in the healthcare setting and includes things such as personal devices used to access, deliver, and process medical data, and body sensors for remote monitoring. Although these devices have the potential to increase efficiency and patient safety, their protection methods must be considered. We will incorporate three main types of security to ensure their protection: device security, connectivity security, and cloud security (</w:t>
       </w:r>
       <w:proofErr w:type="spellStart"/>
       <w:r>
-        <w:rPr>
-          <w:rFonts w:cstheme="minorHAnsi"/>
-          <w:color w:val="000000" w:themeColor="text1"/>
-        </w:rPr>
+        <w:t>Hatzivasilis</w:t>
+      </w:r>
+      <w:proofErr w:type="spellEnd"/>
+      <w:r>
+        <w:t xml:space="preserve"> et al., 2019). In addition to our data privacy policy, this security should ensure the privacy and protection of IoMT patient data. </w:t>
+      </w:r>
+    </w:p>
+    <w:p>
+      <w:pPr>
+        <w:pStyle w:val="Heading2"/>
+        <w:rPr>
+          <w:rFonts w:asciiTheme="minorHAnsi" w:hAnsiTheme="minorHAnsi" w:cstheme="minorHAnsi"/>
+          <w:color w:val="000000" w:themeColor="text1"/>
+          <w:sz w:val="24"/>
+          <w:szCs w:val="24"/>
+        </w:rPr>
+      </w:pPr>
+      <w:r>
+        <w:rPr>
+          <w:rFonts w:asciiTheme="minorHAnsi" w:hAnsiTheme="minorHAnsi" w:cstheme="minorHAnsi"/>
+          <w:color w:val="000000" w:themeColor="text1"/>
+          <w:sz w:val="24"/>
+          <w:szCs w:val="24"/>
+        </w:rPr>
+        <w:t>Incident Response Plan</w:t>
+      </w:r>
+    </w:p>
+    <w:p>
+      <w:pPr>
+        <w:ind w:left="720"/>
+        <w:rPr>
+          <w:rFonts w:cstheme="minorHAnsi"/>
+          <w:color w:val="000000" w:themeColor="text1"/>
+        </w:rPr>
+      </w:pPr>
+      <w:r>
+        <w:rPr>
+          <w:rFonts w:cstheme="minorHAnsi"/>
+          <w:color w:val="000000" w:themeColor="text1"/>
+        </w:rPr>
+        <w:t xml:space="preserve">Despite our best efforts, no organization is immune to data breaches. To address this, we will develop and regularly update an incident response plan. This plan will outline the precise steps to be taken in the event of a data breach, which will ensure a swift and effective response. </w:t>
+      </w:r>
+      <w:r>
+        <w:rPr>
+          <w:rFonts w:cstheme="minorHAnsi"/>
+          <w:color w:val="000000" w:themeColor="text1"/>
+        </w:rPr>
+        <w:t xml:space="preserve">A fast and efficient response to a data breach is crucial, as slow responses could result in both reputational damages and legal fines (Khan et al., 2021). </w:t>
+      </w:r>
+      <w:r>
+        <w:rPr>
+          <w:rFonts w:cstheme="minorHAnsi"/>
+          <w:color w:val="000000" w:themeColor="text1"/>
+        </w:rPr>
+        <w:t xml:space="preserve">Our response strategy is especially pertinent when it comes to reputation, as research has shown that not only do data breaches lead to disappointed customers and investors, but they can also result in decreased market values and cause billions of dollars in stock losses (Gordon et al., 2011). Our response plan will be based on the Federal Trade Commission’s </w:t>
+      </w:r>
+      <w:r>
+        <w:rPr>
+          <w:rFonts w:cstheme="minorHAnsi"/>
+          <w:i/>
+          <w:iCs/>
+          <w:color w:val="000000" w:themeColor="text1"/>
+        </w:rPr>
+        <w:t>Data Breach Response: A Guide for Business</w:t>
+      </w:r>
+      <w:r>
+        <w:rPr>
+          <w:rFonts w:cstheme="minorHAnsi"/>
+          <w:color w:val="000000" w:themeColor="text1"/>
+        </w:rPr>
+        <w:t xml:space="preserve"> </w:t>
+      </w:r>
+      <w:r>
+        <w:rPr>
+          <w:rFonts w:cstheme="minorHAnsi"/>
+          <w:color w:val="000000" w:themeColor="text1"/>
+        </w:rPr>
+        <w:t>report and</w:t>
+      </w:r>
+      <w:r>
+        <w:rPr>
+          <w:rFonts w:cstheme="minorHAnsi"/>
+          <w:color w:val="000000" w:themeColor="text1"/>
+        </w:rPr>
+        <w:t xml:space="preserve"> include response strategies such as quickly securing systems to prevent additional data losses, consulting a legal team, and notifying the appropriate parties to align with federal regulations (</w:t>
+      </w:r>
+      <w:r>
+        <w:rPr>
+          <w:rFonts w:cstheme="minorHAnsi"/>
+          <w:i/>
+          <w:iCs/>
+          <w:color w:val="000000" w:themeColor="text1"/>
+        </w:rPr>
+        <w:t>Federal Trade Commission</w:t>
+      </w:r>
+      <w:r>
+        <w:rPr>
+          <w:rFonts w:cstheme="minorHAnsi"/>
+          <w:color w:val="000000" w:themeColor="text1"/>
+        </w:rPr>
+        <w:t xml:space="preserve">, 2023). </w:t>
+      </w:r>
+    </w:p>
+    <w:p>
+      <w:pPr>
+        <w:pStyle w:val="Heading1"/>
+        <w:rPr>
+          <w:rFonts w:asciiTheme="minorHAnsi" w:hAnsiTheme="minorHAnsi" w:cstheme="minorHAnsi"/>
+          <w:color w:val="000000" w:themeColor="text1"/>
+          <w:sz w:val="24"/>
+          <w:szCs w:val="24"/>
+        </w:rPr>
+      </w:pPr>
+      <w:r>
+        <w:rPr>
+          <w:rFonts w:asciiTheme="minorHAnsi" w:hAnsiTheme="minorHAnsi" w:cstheme="minorHAnsi"/>
+          <w:color w:val="000000" w:themeColor="text1"/>
+          <w:sz w:val="24"/>
+          <w:szCs w:val="24"/>
+        </w:rPr>
+        <w:t>Data Access, Usage, and Sharing Mechanisms</w:t>
+      </w:r>
+    </w:p>
+    <w:p>
+      <w:pPr>
+        <w:pStyle w:val="Heading2"/>
+        <w:rPr>
+          <w:rFonts w:asciiTheme="minorHAnsi" w:hAnsiTheme="minorHAnsi" w:cstheme="minorHAnsi"/>
+          <w:color w:val="000000" w:themeColor="text1"/>
+          <w:sz w:val="24"/>
+          <w:szCs w:val="24"/>
+        </w:rPr>
+      </w:pPr>
+      <w:r>
+        <w:rPr>
+          <w:rFonts w:asciiTheme="minorHAnsi" w:hAnsiTheme="minorHAnsi" w:cstheme="minorHAnsi"/>
+          <w:color w:val="000000" w:themeColor="text1"/>
+          <w:sz w:val="24"/>
+          <w:szCs w:val="24"/>
+        </w:rPr>
+        <w:t>Access Controls</w:t>
+      </w:r>
+    </w:p>
+    <w:p>
+      <w:pPr>
+        <w:ind w:left="720"/>
+        <w:rPr>
+          <w:rFonts w:cstheme="minorHAnsi"/>
+          <w:color w:val="000000" w:themeColor="text1"/>
+        </w:rPr>
+      </w:pPr>
+      <w:r>
+        <w:rPr>
+          <w:rFonts w:cstheme="minorHAnsi"/>
+          <w:color w:val="000000" w:themeColor="text1"/>
+        </w:rPr>
+        <w:t xml:space="preserve">We will create a formalized process for requesting access to </w:t>
+      </w:r>
+      <w:proofErr w:type="gramStart"/>
+      <w:r>
+        <w:rPr>
+          <w:rFonts w:cstheme="minorHAnsi"/>
+          <w:color w:val="000000" w:themeColor="text1"/>
+        </w:rPr>
+        <w:t>data, and</w:t>
+      </w:r>
+      <w:proofErr w:type="gramEnd"/>
+      <w:r>
+        <w:rPr>
+          <w:rFonts w:cstheme="minorHAnsi"/>
+          <w:color w:val="000000" w:themeColor="text1"/>
+        </w:rPr>
+        <w:t xml:space="preserve"> enhance access controls through role-based access management (RBAC) to ensure that only authorized personnel can access specific datasets (Zhu et al., 2015). In addition to this, we will also implement multi-factor authentication (MFA) for access to personal and sensitive systems (</w:t>
+      </w:r>
+      <w:proofErr w:type="spellStart"/>
+      <w:r>
+        <w:rPr>
+          <w:rFonts w:cstheme="minorHAnsi"/>
+          <w:color w:val="000000" w:themeColor="text1"/>
+        </w:rPr>
+        <w:t>Banyal</w:t>
+      </w:r>
+      <w:proofErr w:type="spellEnd"/>
+      <w:r>
+        <w:rPr>
+          <w:rFonts w:cstheme="minorHAnsi"/>
+          <w:color w:val="000000" w:themeColor="text1"/>
+        </w:rPr>
+        <w:t xml:space="preserve"> et al., 2013</w:t>
+      </w:r>
+      <w:r>
+        <w:rPr>
+          <w:rFonts w:cstheme="minorHAnsi"/>
+          <w:color w:val="000000" w:themeColor="text1"/>
+        </w:rPr>
+        <w:t xml:space="preserve">). </w:t>
+      </w:r>
+    </w:p>
+    <w:p>
+      <w:pPr>
+        <w:pStyle w:val="Heading2"/>
+        <w:rPr>
+          <w:rFonts w:asciiTheme="minorHAnsi" w:hAnsiTheme="minorHAnsi" w:cstheme="minorHAnsi"/>
+          <w:color w:val="000000" w:themeColor="text1"/>
+          <w:sz w:val="24"/>
+          <w:szCs w:val="24"/>
+        </w:rPr>
+      </w:pPr>
+      <w:r>
+        <w:rPr>
+          <w:rFonts w:asciiTheme="minorHAnsi" w:hAnsiTheme="minorHAnsi" w:cstheme="minorHAnsi"/>
+          <w:color w:val="000000" w:themeColor="text1"/>
+          <w:sz w:val="24"/>
+          <w:szCs w:val="24"/>
+        </w:rPr>
+        <w:t>Data Usage Policies</w:t>
+      </w:r>
+    </w:p>
+    <w:p>
+      <w:pPr>
+        <w:ind w:left="720"/>
+        <w:rPr>
+          <w:rFonts w:cstheme="minorHAnsi"/>
+          <w:color w:val="000000" w:themeColor="text1"/>
+        </w:rPr>
+      </w:pPr>
+      <w:r>
+        <w:rPr>
+          <w:rFonts w:cstheme="minorHAnsi"/>
+          <w:color w:val="000000" w:themeColor="text1"/>
+        </w:rPr>
+        <w:t xml:space="preserve">An Acceptable Data Use policy will be defined and implemented, which </w:t>
+      </w:r>
+      <w:r>
+        <w:rPr>
+          <w:rFonts w:cstheme="minorHAnsi"/>
+          <w:color w:val="000000" w:themeColor="text1"/>
+        </w:rPr>
+        <w:t xml:space="preserve">defines the intended purposes for which data can be used. Furthermore, data usage will be </w:t>
+      </w:r>
+      <w:r>
+        <w:rPr>
+          <w:rFonts w:cstheme="minorHAnsi"/>
+          <w:color w:val="000000" w:themeColor="text1"/>
+        </w:rPr>
+        <w:lastRenderedPageBreak/>
+        <w:t>monitored and audited to detect any unauthorized or suspicious activities (</w:t>
+      </w:r>
+      <w:proofErr w:type="spellStart"/>
+      <w:r>
+        <w:rPr>
+          <w:rFonts w:cstheme="minorHAnsi"/>
+          <w:color w:val="000000" w:themeColor="text1"/>
+        </w:rPr>
+        <w:t>Hosseinzadeh</w:t>
+      </w:r>
+      <w:proofErr w:type="spellEnd"/>
+      <w:r>
+        <w:rPr>
+          <w:rFonts w:cstheme="minorHAnsi"/>
+          <w:color w:val="000000" w:themeColor="text1"/>
+        </w:rPr>
+        <w:t xml:space="preserve"> et al., 2020).</w:t>
+      </w:r>
+    </w:p>
+    <w:p>
+      <w:pPr>
+        <w:pStyle w:val="Heading2"/>
+        <w:rPr>
+          <w:rFonts w:asciiTheme="minorHAnsi" w:hAnsiTheme="minorHAnsi" w:cstheme="minorHAnsi"/>
+          <w:color w:val="000000" w:themeColor="text1"/>
+          <w:sz w:val="24"/>
+          <w:szCs w:val="24"/>
+        </w:rPr>
+      </w:pPr>
+      <w:r>
+        <w:rPr>
+          <w:rFonts w:asciiTheme="minorHAnsi" w:hAnsiTheme="minorHAnsi" w:cstheme="minorHAnsi"/>
+          <w:color w:val="000000" w:themeColor="text1"/>
+          <w:sz w:val="24"/>
+          <w:szCs w:val="24"/>
+        </w:rPr>
+        <w:t>Secure Data Sharing</w:t>
+      </w:r>
+    </w:p>
+    <w:p>
+      <w:pPr>
+        <w:ind w:left="720"/>
+        <w:rPr>
+          <w:rFonts w:cstheme="minorHAnsi"/>
+          <w:color w:val="000000" w:themeColor="text1"/>
+        </w:rPr>
+      </w:pPr>
+      <w:r>
+        <w:rPr>
+          <w:rFonts w:cstheme="minorHAnsi"/>
+          <w:color w:val="000000" w:themeColor="text1"/>
+        </w:rPr>
+        <w:t xml:space="preserve">Secure data-sharing mechanisms will be established, ensuring that all data shared with external partners, vendors, and research institutions is completed in compliance with data privacy regulations. This includes the implementation of data anonymization techniques, where necessary </w:t>
+      </w:r>
+      <w:r>
+        <w:rPr>
+          <w:rFonts w:cstheme="minorHAnsi"/>
+          <w:color w:val="000000" w:themeColor="text1"/>
+        </w:rPr>
+        <w:t>(National Science and Technology Council, 2023</w:t>
+      </w:r>
+      <w:r>
+        <w:rPr>
+          <w:rFonts w:cstheme="minorHAnsi"/>
+          <w:color w:val="000000" w:themeColor="text1"/>
+        </w:rPr>
+        <w:t xml:space="preserve">). </w:t>
+      </w:r>
+    </w:p>
+    <w:p>
+      <w:pPr>
+        <w:pStyle w:val="Heading2"/>
+        <w:rPr>
+          <w:rFonts w:asciiTheme="minorHAnsi" w:hAnsiTheme="minorHAnsi" w:cstheme="minorHAnsi"/>
+          <w:color w:val="000000" w:themeColor="text1"/>
+          <w:sz w:val="24"/>
+          <w:szCs w:val="24"/>
+        </w:rPr>
+      </w:pPr>
+      <w:r>
+        <w:rPr>
+          <w:rFonts w:asciiTheme="minorHAnsi" w:hAnsiTheme="minorHAnsi" w:cstheme="minorHAnsi"/>
+          <w:color w:val="000000" w:themeColor="text1"/>
+          <w:sz w:val="24"/>
+          <w:szCs w:val="24"/>
+        </w:rPr>
+        <w:t>Employee Training</w:t>
+      </w:r>
+    </w:p>
+    <w:p>
+      <w:pPr>
+        <w:ind w:left="720"/>
+        <w:rPr>
+          <w:rFonts w:cstheme="minorHAnsi"/>
+          <w:color w:val="000000" w:themeColor="text1"/>
+        </w:rPr>
+      </w:pPr>
+      <w:r>
+        <w:rPr>
+          <w:rFonts w:cstheme="minorHAnsi"/>
+          <w:color w:val="000000" w:themeColor="text1"/>
+        </w:rPr>
+        <w:t xml:space="preserve">Training will be provided to new employees within the first week of starting the position and current employees on a yearly basis. This training will cover the company’s Acceptable Use Policy (AUP) as well as other privacy rules such as HIPAA, and how to report a data breach. </w:t>
+      </w:r>
+      <w:r>
+        <w:rPr>
+          <w:rFonts w:cstheme="minorHAnsi"/>
+          <w:color w:val="000000" w:themeColor="text1"/>
+        </w:rPr>
+        <w:t>This training will be interactive and include discussion, to ensure that employees are engaged and understand objectives and policies</w:t>
+      </w:r>
+      <w:r>
+        <w:rPr>
+          <w:rFonts w:cstheme="minorHAnsi"/>
+          <w:color w:val="000000" w:themeColor="text1"/>
+        </w:rPr>
+        <w:t xml:space="preserve"> (National Forum on Education Statistics, 2020)</w:t>
+      </w:r>
+      <w:r>
+        <w:rPr>
+          <w:rFonts w:cstheme="minorHAnsi"/>
+          <w:color w:val="000000" w:themeColor="text1"/>
+        </w:rPr>
+        <w:t xml:space="preserve">. </w:t>
+      </w:r>
+      <w:r>
+        <w:rPr>
+          <w:rFonts w:cstheme="minorHAnsi"/>
+          <w:color w:val="000000" w:themeColor="text1"/>
+        </w:rPr>
+        <w:t xml:space="preserve">It’s crucial to ensure that employees have a solid understanding of data privacy laws and consequences, as research suggests that 80% of data leaks are due to staff (Gregory, 2011). </w:t>
+      </w:r>
+    </w:p>
+    <w:p>
+      <w:pPr>
+        <w:pStyle w:val="Heading1"/>
+        <w:rPr>
+          <w:rFonts w:asciiTheme="minorHAnsi" w:hAnsiTheme="minorHAnsi" w:cstheme="minorHAnsi"/>
+          <w:color w:val="000000" w:themeColor="text1"/>
+          <w:sz w:val="24"/>
+          <w:szCs w:val="24"/>
+        </w:rPr>
+      </w:pPr>
+      <w:r>
+        <w:rPr>
+          <w:rFonts w:asciiTheme="minorHAnsi" w:hAnsiTheme="minorHAnsi" w:cstheme="minorHAnsi"/>
+          <w:color w:val="000000" w:themeColor="text1"/>
+          <w:sz w:val="24"/>
+          <w:szCs w:val="24"/>
+        </w:rPr>
+        <w:t>Conclusion</w:t>
+      </w:r>
+    </w:p>
+    <w:p>
+      <w:pPr>
+        <w:rPr>
+          <w:rFonts w:cstheme="minorHAnsi"/>
+          <w:color w:val="000000" w:themeColor="text1"/>
+        </w:rPr>
+      </w:pPr>
+      <w:r>
+        <w:rPr>
+          <w:rFonts w:cstheme="minorHAnsi"/>
+          <w:color w:val="000000" w:themeColor="text1"/>
+        </w:rPr>
+        <w:t xml:space="preserve">In conclusion, the strategic plan presented in this document for enhancing data governance and security at </w:t>
+      </w:r>
+      <w:proofErr w:type="spellStart"/>
+      <w:r>
+        <w:rPr>
+          <w:rFonts w:cstheme="minorHAnsi"/>
+          <w:color w:val="000000" w:themeColor="text1"/>
+        </w:rPr>
+        <w:t>MaineHealth</w:t>
+      </w:r>
+      <w:proofErr w:type="spellEnd"/>
+      <w:r>
+        <w:rPr>
+          <w:rFonts w:cstheme="minorHAnsi"/>
+          <w:color w:val="000000" w:themeColor="text1"/>
+        </w:rPr>
+        <w:t xml:space="preserve"> underscores our commitment to safeguarding patient data and ensuring its quality, all while adhering to regulatory requirements. Our collaborative approach involving key stakeholders through the creation of a Data Governance Committee allows for a shared responsibility in data stewardship. Furthermore, our comprehensive data governance policies and data security framework reinforce our dedication to patient privacy and security against evolving cyber threats. </w:t>
+      </w:r>
+      <w:r>
+        <w:rPr>
+          <w:rFonts w:cstheme="minorHAnsi"/>
+          <w:color w:val="000000" w:themeColor="text1"/>
+        </w:rPr>
+        <w:t xml:space="preserve">Ultimately, </w:t>
+      </w:r>
+      <w:proofErr w:type="spellStart"/>
+      <w:r>
+        <w:rPr>
+          <w:rFonts w:cstheme="minorHAnsi"/>
+          <w:color w:val="000000" w:themeColor="text1"/>
+        </w:rPr>
+        <w:t>MaineHealth</w:t>
+      </w:r>
+      <w:proofErr w:type="spellEnd"/>
+      <w:r>
+        <w:rPr>
+          <w:rFonts w:cstheme="minorHAnsi"/>
+          <w:color w:val="000000" w:themeColor="text1"/>
+        </w:rPr>
+        <w:t xml:space="preserve"> remains committed to an ongoing and adaptive process, ensuring the security and ethical handling of data to serve our patients and communities effectively. </w:t>
+      </w:r>
+    </w:p>
+    <w:p>
+      <w:pPr>
+        <w:rPr>
+          <w:rFonts w:cstheme="minorHAnsi"/>
+          <w:color w:val="000000" w:themeColor="text1"/>
+        </w:rPr>
+      </w:pPr>
+    </w:p>
+    <w:p>
+      <w:pPr>
+        <w:rPr>
+          <w:rFonts w:cstheme="minorHAnsi"/>
+          <w:color w:val="000000" w:themeColor="text1"/>
+        </w:rPr>
+      </w:pPr>
+      <w:r>
+        <w:rPr>
+          <w:rFonts w:cstheme="minorHAnsi"/>
+          <w:color w:val="000000" w:themeColor="text1"/>
+        </w:rPr>
+        <w:t>References</w:t>
+      </w:r>
+      <w:r>
+        <w:rPr>
+          <w:rFonts w:cstheme="minorHAnsi"/>
+          <w:color w:val="000000" w:themeColor="text1"/>
+        </w:rPr>
+        <w:t xml:space="preserve">: </w:t>
+      </w:r>
+    </w:p>
+    <w:p>
+      <w:pPr>
+        <w:ind w:left="720" w:hanging="720"/>
+        <w:rPr>
+          <w:rFonts w:cstheme="minorHAnsi"/>
+          <w:color w:val="000000" w:themeColor="text1"/>
+        </w:rPr>
+      </w:pPr>
+      <w:proofErr w:type="spellStart"/>
+      <w:r>
+        <w:rPr>
+          <w:rFonts w:cstheme="minorHAnsi"/>
+          <w:color w:val="000000" w:themeColor="text1"/>
+        </w:rPr>
+        <w:t>Abouelmehdi</w:t>
+      </w:r>
+      <w:proofErr w:type="spellEnd"/>
+      <w:r>
+        <w:rPr>
+          <w:rFonts w:cstheme="minorHAnsi"/>
+          <w:color w:val="000000" w:themeColor="text1"/>
+        </w:rPr>
+        <w:t>, K., Beni-</w:t>
+      </w:r>
+      <w:proofErr w:type="spellStart"/>
+      <w:r>
+        <w:rPr>
+          <w:rFonts w:cstheme="minorHAnsi"/>
+          <w:color w:val="000000" w:themeColor="text1"/>
+        </w:rPr>
+        <w:t>Hssane</w:t>
+      </w:r>
+      <w:proofErr w:type="spellEnd"/>
+      <w:r>
+        <w:rPr>
+          <w:rFonts w:cstheme="minorHAnsi"/>
+          <w:color w:val="000000" w:themeColor="text1"/>
+        </w:rPr>
+        <w:t xml:space="preserve">, A., </w:t>
+      </w:r>
+      <w:proofErr w:type="spellStart"/>
+      <w:r>
+        <w:rPr>
+          <w:rFonts w:cstheme="minorHAnsi"/>
+          <w:color w:val="000000" w:themeColor="text1"/>
+        </w:rPr>
+        <w:t>Khaloufi</w:t>
+      </w:r>
+      <w:proofErr w:type="spellEnd"/>
+      <w:r>
+        <w:rPr>
+          <w:rFonts w:cstheme="minorHAnsi"/>
+          <w:color w:val="000000" w:themeColor="text1"/>
+        </w:rPr>
+        <w:t xml:space="preserve">, H., &amp; </w:t>
+      </w:r>
+      <w:proofErr w:type="spellStart"/>
+      <w:r>
+        <w:rPr>
+          <w:rFonts w:cstheme="minorHAnsi"/>
+          <w:color w:val="000000" w:themeColor="text1"/>
+        </w:rPr>
+        <w:t>Saadi</w:t>
+      </w:r>
+      <w:proofErr w:type="spellEnd"/>
+      <w:r>
+        <w:rPr>
+          <w:rFonts w:cstheme="minorHAnsi"/>
+          <w:color w:val="000000" w:themeColor="text1"/>
+        </w:rPr>
+        <w:t xml:space="preserve">, M. (2017). Big Data Security and privacy in Healthcare: A Review. </w:t>
+      </w:r>
+      <w:r>
+        <w:rPr>
+          <w:rFonts w:cstheme="minorHAnsi"/>
+          <w:i/>
+          <w:iCs/>
+          <w:color w:val="000000" w:themeColor="text1"/>
+        </w:rPr>
+        <w:t>Procedia Computer Science</w:t>
+      </w:r>
+      <w:r>
+        <w:rPr>
+          <w:rFonts w:cstheme="minorHAnsi"/>
+          <w:color w:val="000000" w:themeColor="text1"/>
+        </w:rPr>
+        <w:t xml:space="preserve">, </w:t>
+      </w:r>
+      <w:r>
+        <w:rPr>
+          <w:rFonts w:cstheme="minorHAnsi"/>
+          <w:i/>
+          <w:iCs/>
+          <w:color w:val="000000" w:themeColor="text1"/>
+        </w:rPr>
+        <w:t>113</w:t>
+      </w:r>
+      <w:r>
+        <w:rPr>
+          <w:rFonts w:cstheme="minorHAnsi"/>
+          <w:color w:val="000000" w:themeColor="text1"/>
+        </w:rPr>
+        <w:t>, 73–80.</w:t>
+      </w:r>
+      <w:r>
+        <w:rPr>
+          <w:rFonts w:cstheme="minorHAnsi"/>
+          <w:color w:val="000000" w:themeColor="text1"/>
+        </w:rPr>
+        <w:t xml:space="preserve"> </w:t>
+      </w:r>
+      <w:r>
+        <w:rPr>
+          <w:rFonts w:cstheme="minorHAnsi"/>
+          <w:color w:val="000000" w:themeColor="text1"/>
+        </w:rPr>
+        <w:t xml:space="preserve">https://doi.org/10.1016/j.procs.2017.08.292 </w:t>
+      </w:r>
+    </w:p>
+    <w:p>
+      <w:pPr>
+        <w:ind w:left="720" w:hanging="720"/>
+        <w:rPr>
+          <w:rFonts w:cstheme="minorHAnsi"/>
+          <w:color w:val="000000" w:themeColor="text1"/>
+        </w:rPr>
+      </w:pPr>
+      <w:r>
+        <w:rPr>
+          <w:rFonts w:cstheme="minorHAnsi"/>
+          <w:color w:val="000000" w:themeColor="text1"/>
+        </w:rPr>
+        <w:t xml:space="preserve">Abraham, R., Schneider, J., &amp; </w:t>
+      </w:r>
+      <w:proofErr w:type="spellStart"/>
+      <w:r>
+        <w:rPr>
+          <w:rFonts w:cstheme="minorHAnsi"/>
+          <w:color w:val="000000" w:themeColor="text1"/>
+        </w:rPr>
+        <w:t>vom</w:t>
+      </w:r>
+      <w:proofErr w:type="spellEnd"/>
+      <w:r>
+        <w:rPr>
+          <w:rFonts w:cstheme="minorHAnsi"/>
+          <w:color w:val="000000" w:themeColor="text1"/>
+        </w:rPr>
+        <w:t xml:space="preserve"> </w:t>
+      </w:r>
+      <w:proofErr w:type="spellStart"/>
+      <w:r>
+        <w:rPr>
+          <w:rFonts w:cstheme="minorHAnsi"/>
+          <w:color w:val="000000" w:themeColor="text1"/>
+        </w:rPr>
+        <w:t>Brocke</w:t>
+      </w:r>
+      <w:proofErr w:type="spellEnd"/>
+      <w:r>
+        <w:rPr>
+          <w:rFonts w:cstheme="minorHAnsi"/>
+          <w:color w:val="000000" w:themeColor="text1"/>
+        </w:rPr>
+        <w:t xml:space="preserve">, J. (2019). Data governance: A conceptual framework, Structured Review, and research agenda. </w:t>
+      </w:r>
+      <w:r>
+        <w:rPr>
+          <w:rFonts w:cstheme="minorHAnsi"/>
+          <w:i/>
+          <w:iCs/>
+          <w:color w:val="000000" w:themeColor="text1"/>
+        </w:rPr>
+        <w:t>International Journal of Information Management</w:t>
+      </w:r>
+      <w:r>
+        <w:rPr>
+          <w:rFonts w:cstheme="minorHAnsi"/>
+          <w:color w:val="000000" w:themeColor="text1"/>
+        </w:rPr>
+        <w:t xml:space="preserve">, </w:t>
+      </w:r>
+      <w:r>
+        <w:rPr>
+          <w:rFonts w:cstheme="minorHAnsi"/>
+          <w:i/>
+          <w:iCs/>
+          <w:color w:val="000000" w:themeColor="text1"/>
+        </w:rPr>
+        <w:t>49</w:t>
+      </w:r>
+      <w:r>
+        <w:rPr>
+          <w:rFonts w:cstheme="minorHAnsi"/>
+          <w:color w:val="000000" w:themeColor="text1"/>
+        </w:rPr>
+        <w:t xml:space="preserve">, 424–438. https://doi.org/10.1016/j.ijinfomgt.2019.07.008 </w:t>
+      </w:r>
+    </w:p>
+    <w:p>
+      <w:pPr>
+        <w:ind w:left="720" w:hanging="720"/>
+        <w:rPr>
+          <w:rFonts w:cstheme="minorHAnsi"/>
+          <w:color w:val="000000" w:themeColor="text1"/>
+        </w:rPr>
+      </w:pPr>
+      <w:proofErr w:type="spellStart"/>
+      <w:r>
+        <w:rPr>
+          <w:rFonts w:cstheme="minorHAnsi"/>
+          <w:color w:val="000000" w:themeColor="text1"/>
+        </w:rPr>
+        <w:t>Aldeen</w:t>
+      </w:r>
+      <w:proofErr w:type="spellEnd"/>
+      <w:r>
+        <w:rPr>
+          <w:rFonts w:cstheme="minorHAnsi"/>
+          <w:color w:val="000000" w:themeColor="text1"/>
+        </w:rPr>
+        <w:t xml:space="preserve">, Y. A., Salleh, M., &amp; Razzaque, M. A. (2015). A comprehensive review on Privacy Preserving Data Mining. </w:t>
+      </w:r>
+      <w:proofErr w:type="spellStart"/>
+      <w:r>
+        <w:rPr>
+          <w:rFonts w:cstheme="minorHAnsi"/>
+          <w:i/>
+          <w:iCs/>
+          <w:color w:val="000000" w:themeColor="text1"/>
+        </w:rPr>
+        <w:t>SpringerPlus</w:t>
+      </w:r>
+      <w:proofErr w:type="spellEnd"/>
+      <w:r>
+        <w:rPr>
+          <w:rFonts w:cstheme="minorHAnsi"/>
+          <w:color w:val="000000" w:themeColor="text1"/>
+        </w:rPr>
+        <w:t xml:space="preserve">, </w:t>
+      </w:r>
+      <w:r>
+        <w:rPr>
+          <w:rFonts w:cstheme="minorHAnsi"/>
+          <w:i/>
+          <w:iCs/>
+          <w:color w:val="000000" w:themeColor="text1"/>
+        </w:rPr>
+        <w:t>4</w:t>
+      </w:r>
+      <w:r>
+        <w:rPr>
+          <w:rFonts w:cstheme="minorHAnsi"/>
+          <w:color w:val="000000" w:themeColor="text1"/>
+        </w:rPr>
+        <w:t xml:space="preserve">(1), 1–36. https://doi.org/10.1186/s40064-015-1481-x </w:t>
+      </w:r>
+    </w:p>
+    <w:p>
+      <w:pPr>
+        <w:ind w:left="720" w:hanging="720"/>
+        <w:rPr>
+          <w:rFonts w:cstheme="minorHAnsi"/>
+          <w:color w:val="000000" w:themeColor="text1"/>
+        </w:rPr>
+      </w:pPr>
+      <w:r>
+        <w:rPr>
+          <w:rFonts w:cstheme="minorHAnsi"/>
+          <w:color w:val="000000" w:themeColor="text1"/>
+        </w:rPr>
+        <w:t xml:space="preserve">Alder, S. (2023, January 24). </w:t>
+      </w:r>
+      <w:r>
+        <w:rPr>
+          <w:rFonts w:cstheme="minorHAnsi"/>
+          <w:i/>
+          <w:iCs/>
+          <w:color w:val="000000" w:themeColor="text1"/>
+        </w:rPr>
+        <w:t>2022 Healthcare Data Breach Report</w:t>
+      </w:r>
+      <w:r>
+        <w:rPr>
+          <w:rFonts w:cstheme="minorHAnsi"/>
+          <w:color w:val="000000" w:themeColor="text1"/>
+        </w:rPr>
+        <w:t xml:space="preserve">. HIPAA Journal. https://www.hipaajournal.com/2022-healthcare-data-breach-report/ </w:t>
+      </w:r>
+    </w:p>
+    <w:p>
+      <w:pPr>
+        <w:ind w:left="720" w:hanging="720"/>
+        <w:rPr>
+          <w:rFonts w:cstheme="minorHAnsi"/>
+          <w:color w:val="000000" w:themeColor="text1"/>
+        </w:rPr>
+      </w:pPr>
+      <w:proofErr w:type="spellStart"/>
+      <w:r>
+        <w:rPr>
+          <w:rFonts w:cstheme="minorHAnsi"/>
+          <w:color w:val="000000" w:themeColor="text1"/>
+        </w:rPr>
+        <w:t>Banyal</w:t>
+      </w:r>
+      <w:proofErr w:type="spellEnd"/>
+      <w:r>
+        <w:rPr>
+          <w:rFonts w:cstheme="minorHAnsi"/>
+          <w:color w:val="000000" w:themeColor="text1"/>
+        </w:rPr>
+        <w:t xml:space="preserve">, R. K., Jain, P., &amp; Jain, V. K. (2013). Multi-factor Authentication Framework for cloud computing. </w:t>
+      </w:r>
+      <w:r>
+        <w:rPr>
+          <w:rFonts w:cstheme="minorHAnsi"/>
+          <w:i/>
+          <w:iCs/>
+          <w:color w:val="000000" w:themeColor="text1"/>
+        </w:rPr>
+        <w:t>2013 Fifth International Conference on Computational Intelligence, Modelling and Simulation</w:t>
+      </w:r>
+      <w:r>
+        <w:rPr>
+          <w:rFonts w:cstheme="minorHAnsi"/>
+          <w:color w:val="000000" w:themeColor="text1"/>
+        </w:rPr>
+        <w:t xml:space="preserve">. https://doi.org/10.1109/cimsim.2013.25 </w:t>
+      </w:r>
+    </w:p>
+    <w:p>
+      <w:pPr>
+        <w:ind w:left="720" w:hanging="720"/>
+        <w:rPr>
+          <w:rFonts w:cstheme="minorHAnsi"/>
+          <w:color w:val="000000" w:themeColor="text1"/>
+        </w:rPr>
+      </w:pPr>
+      <w:r>
+        <w:rPr>
+          <w:rFonts w:cstheme="minorHAnsi"/>
+          <w:i/>
+          <w:iCs/>
+          <w:color w:val="000000" w:themeColor="text1"/>
+        </w:rPr>
+        <w:t>Cost of a data breach 2023</w:t>
+      </w:r>
+      <w:r>
+        <w:rPr>
+          <w:rFonts w:cstheme="minorHAnsi"/>
+          <w:color w:val="000000" w:themeColor="text1"/>
+        </w:rPr>
+        <w:t xml:space="preserve">. IBM. (2023). https://www.ibm.com/reports/data-breach </w:t>
+      </w:r>
+    </w:p>
+    <w:p>
+      <w:pPr>
+        <w:ind w:left="720" w:hanging="720"/>
+        <w:rPr>
+          <w:rFonts w:cstheme="minorHAnsi"/>
+          <w:color w:val="000000" w:themeColor="text1"/>
+        </w:rPr>
+      </w:pPr>
+      <w:r>
+        <w:rPr>
+          <w:rFonts w:cstheme="minorHAnsi"/>
+          <w:i/>
+          <w:iCs/>
+          <w:color w:val="000000" w:themeColor="text1"/>
+        </w:rPr>
+        <w:lastRenderedPageBreak/>
+        <w:t>Cybersecurity framework</w:t>
+      </w:r>
+      <w:r>
+        <w:rPr>
+          <w:rFonts w:cstheme="minorHAnsi"/>
+          <w:color w:val="000000" w:themeColor="text1"/>
+        </w:rPr>
+        <w:t xml:space="preserve">. National Institute of Standards and Technology (NIST). (2018, April 16). https://www.nist.gov/cyberframework </w:t>
+      </w:r>
+    </w:p>
+    <w:p>
+      <w:pPr>
+        <w:ind w:left="720" w:hanging="720"/>
+        <w:rPr>
+          <w:rFonts w:cstheme="minorHAnsi"/>
+          <w:color w:val="000000" w:themeColor="text1"/>
+        </w:rPr>
+      </w:pPr>
+      <w:r>
+        <w:rPr>
+          <w:rFonts w:cstheme="minorHAnsi"/>
+          <w:i/>
+          <w:iCs/>
+          <w:color w:val="000000" w:themeColor="text1"/>
+        </w:rPr>
+        <w:t>Data Breach Chronology</w:t>
+      </w:r>
+      <w:r>
+        <w:rPr>
+          <w:rFonts w:cstheme="minorHAnsi"/>
+          <w:color w:val="000000" w:themeColor="text1"/>
+        </w:rPr>
+        <w:t xml:space="preserve">. Data Breach Chronology | Privacy Rights Clearinghouse. (n.d.). https://privacyrights.org/data-breaches </w:t>
+      </w:r>
+    </w:p>
+    <w:p>
+      <w:pPr>
+        <w:ind w:left="720" w:hanging="720"/>
+        <w:rPr>
+          <w:rFonts w:cstheme="minorHAnsi"/>
+          <w:color w:val="000000" w:themeColor="text1"/>
+        </w:rPr>
+      </w:pPr>
+      <w:r>
+        <w:rPr>
+          <w:rFonts w:cstheme="minorHAnsi"/>
+          <w:i/>
+          <w:iCs/>
+          <w:color w:val="000000" w:themeColor="text1"/>
+        </w:rPr>
+        <w:t>Data breach response: A guide for business</w:t>
+      </w:r>
+      <w:r>
+        <w:rPr>
+          <w:rFonts w:cstheme="minorHAnsi"/>
+          <w:color w:val="000000" w:themeColor="text1"/>
+        </w:rPr>
+        <w:t xml:space="preserve">. Federal Trade Commission. (2023, August 10). https://www.ftc.gov/business-guidance/resources/data-breach-response-guide-business </w:t>
+      </w:r>
+    </w:p>
+    <w:p>
+      <w:pPr>
+        <w:ind w:left="720" w:hanging="720"/>
+        <w:rPr>
+          <w:rFonts w:cstheme="minorHAnsi"/>
+          <w:color w:val="000000" w:themeColor="text1"/>
+        </w:rPr>
+      </w:pPr>
+      <w:r>
+        <w:rPr>
+          <w:rFonts w:cstheme="minorHAnsi"/>
+          <w:i/>
+          <w:iCs/>
+          <w:color w:val="000000" w:themeColor="text1"/>
+        </w:rPr>
+        <w:t>Data Encryption and the NIST Framework Comprehensive and inherent approach</w:t>
+      </w:r>
+      <w:r>
+        <w:rPr>
+          <w:rFonts w:cstheme="minorHAnsi"/>
+          <w:color w:val="000000" w:themeColor="text1"/>
+        </w:rPr>
+        <w:t xml:space="preserve">. </w:t>
+      </w:r>
+      <w:proofErr w:type="spellStart"/>
+      <w:r>
+        <w:rPr>
+          <w:rFonts w:cstheme="minorHAnsi"/>
+          <w:color w:val="000000" w:themeColor="text1"/>
+        </w:rPr>
+        <w:t>SecureAge</w:t>
+      </w:r>
+      <w:proofErr w:type="spellEnd"/>
+      <w:r>
+        <w:rPr>
+          <w:rFonts w:cstheme="minorHAnsi"/>
+          <w:color w:val="000000" w:themeColor="text1"/>
+        </w:rPr>
+        <w:t xml:space="preserve">. (2020). https://www.secureage.com/secureage/pdf/Data-Encryption-NIST-Framework-Whitepaper.pdf </w:t>
+      </w:r>
+    </w:p>
+    <w:p>
+      <w:pPr>
+        <w:ind w:left="720" w:hanging="720"/>
+        <w:rPr>
+          <w:rFonts w:cstheme="minorHAnsi"/>
+          <w:color w:val="000000" w:themeColor="text1"/>
+        </w:rPr>
+      </w:pPr>
+      <w:r>
+        <w:rPr>
+          <w:rFonts w:cstheme="minorHAnsi"/>
+          <w:color w:val="000000" w:themeColor="text1"/>
+        </w:rPr>
+        <w:t xml:space="preserve">El </w:t>
+      </w:r>
+      <w:proofErr w:type="spellStart"/>
+      <w:r>
+        <w:rPr>
+          <w:rFonts w:cstheme="minorHAnsi"/>
+          <w:color w:val="000000" w:themeColor="text1"/>
+        </w:rPr>
+        <w:t>Emam</w:t>
+      </w:r>
+      <w:proofErr w:type="spellEnd"/>
+      <w:r>
+        <w:rPr>
+          <w:rFonts w:cstheme="minorHAnsi"/>
+          <w:color w:val="000000" w:themeColor="text1"/>
+        </w:rPr>
+        <w:t xml:space="preserve">, K., </w:t>
+      </w:r>
+      <w:proofErr w:type="spellStart"/>
+      <w:r>
+        <w:rPr>
+          <w:rFonts w:cstheme="minorHAnsi"/>
+          <w:color w:val="000000" w:themeColor="text1"/>
+        </w:rPr>
+        <w:t>Dankar</w:t>
+      </w:r>
+      <w:proofErr w:type="spellEnd"/>
+      <w:r>
+        <w:rPr>
+          <w:rFonts w:cstheme="minorHAnsi"/>
+          <w:color w:val="000000" w:themeColor="text1"/>
+        </w:rPr>
+        <w:t xml:space="preserve">, F. K., Issa, R., Jonker, E., </w:t>
+      </w:r>
+      <w:proofErr w:type="spellStart"/>
+      <w:r>
+        <w:rPr>
+          <w:rFonts w:cstheme="minorHAnsi"/>
+          <w:color w:val="000000" w:themeColor="text1"/>
+        </w:rPr>
+        <w:t>Amyot</w:t>
+      </w:r>
+      <w:proofErr w:type="spellEnd"/>
+      <w:r>
+        <w:rPr>
+          <w:rFonts w:cstheme="minorHAnsi"/>
+          <w:color w:val="000000" w:themeColor="text1"/>
+        </w:rPr>
+        <w:t xml:space="preserve">, D., </w:t>
+      </w:r>
+      <w:proofErr w:type="spellStart"/>
+      <w:r>
+        <w:rPr>
+          <w:rFonts w:cstheme="minorHAnsi"/>
+          <w:color w:val="000000" w:themeColor="text1"/>
+        </w:rPr>
+        <w:t>Cogo</w:t>
+      </w:r>
+      <w:proofErr w:type="spellEnd"/>
+      <w:r>
+        <w:rPr>
+          <w:rFonts w:cstheme="minorHAnsi"/>
+          <w:color w:val="000000" w:themeColor="text1"/>
+        </w:rPr>
+        <w:t xml:space="preserve">, E., Corriveau, J.-P., Walker, M., Chowdhury, S., Vaillancourt, R., Roffey, T., &amp; Bottomley, J. (2009). A globally optimal K-anonymity method for the de-identification of Health Data. </w:t>
+      </w:r>
+      <w:r>
+        <w:rPr>
+          <w:rFonts w:cstheme="minorHAnsi"/>
+          <w:i/>
+          <w:iCs/>
+          <w:color w:val="000000" w:themeColor="text1"/>
+        </w:rPr>
+        <w:t>Journal of the American Medical Informatics Association</w:t>
+      </w:r>
+      <w:r>
+        <w:rPr>
+          <w:rFonts w:cstheme="minorHAnsi"/>
+          <w:color w:val="000000" w:themeColor="text1"/>
+        </w:rPr>
+        <w:t xml:space="preserve">, </w:t>
+      </w:r>
+      <w:r>
+        <w:rPr>
+          <w:rFonts w:cstheme="minorHAnsi"/>
+          <w:i/>
+          <w:iCs/>
+          <w:color w:val="000000" w:themeColor="text1"/>
+        </w:rPr>
+        <w:t>16</w:t>
+      </w:r>
+      <w:r>
+        <w:rPr>
+          <w:rFonts w:cstheme="minorHAnsi"/>
+          <w:color w:val="000000" w:themeColor="text1"/>
+        </w:rPr>
+        <w:t xml:space="preserve">(5), 670–682. https://doi.org/10.1197/jamia.m3144 </w:t>
+      </w:r>
+    </w:p>
+    <w:p>
+      <w:pPr>
+        <w:ind w:left="720" w:hanging="720"/>
+        <w:rPr>
+          <w:rFonts w:cstheme="minorHAnsi"/>
+          <w:color w:val="000000" w:themeColor="text1"/>
+        </w:rPr>
+      </w:pPr>
+      <w:r>
+        <w:rPr>
+          <w:rFonts w:cstheme="minorHAnsi"/>
+          <w:color w:val="000000" w:themeColor="text1"/>
+        </w:rPr>
+        <w:t xml:space="preserve">Gordon, L. A., Loeb, M. P., &amp; Zhou, L. (2011). The impact of information security breaches: Has there been a downward shift in costs? </w:t>
+      </w:r>
+      <w:r>
+        <w:rPr>
+          <w:rFonts w:cstheme="minorHAnsi"/>
+          <w:i/>
+          <w:iCs/>
+          <w:color w:val="000000" w:themeColor="text1"/>
+        </w:rPr>
+        <w:t>Journal of Computer Security</w:t>
+      </w:r>
+      <w:r>
+        <w:rPr>
+          <w:rFonts w:cstheme="minorHAnsi"/>
+          <w:color w:val="000000" w:themeColor="text1"/>
+        </w:rPr>
+        <w:t xml:space="preserve">, </w:t>
+      </w:r>
+      <w:r>
+        <w:rPr>
+          <w:rFonts w:cstheme="minorHAnsi"/>
+          <w:i/>
+          <w:iCs/>
+          <w:color w:val="000000" w:themeColor="text1"/>
+        </w:rPr>
+        <w:t>19</w:t>
+      </w:r>
+      <w:r>
+        <w:rPr>
+          <w:rFonts w:cstheme="minorHAnsi"/>
+          <w:color w:val="000000" w:themeColor="text1"/>
+        </w:rPr>
+        <w:t xml:space="preserve">(1), 33–56. https://doi.org/10.3233/jcs-2009-0398 </w:t>
+      </w:r>
+    </w:p>
+    <w:p>
+      <w:pPr>
+        <w:ind w:left="720" w:hanging="720"/>
+        <w:rPr>
+          <w:rFonts w:cstheme="minorHAnsi"/>
+          <w:color w:val="000000" w:themeColor="text1"/>
+        </w:rPr>
+      </w:pPr>
+      <w:r>
+        <w:rPr>
+          <w:rFonts w:cstheme="minorHAnsi"/>
+          <w:color w:val="000000" w:themeColor="text1"/>
+        </w:rPr>
+        <w:t xml:space="preserve">Gregory, A. (2011). Data governance — protecting and unleashing the value of your Customer Data assets. </w:t>
+      </w:r>
+      <w:r>
+        <w:rPr>
+          <w:rFonts w:cstheme="minorHAnsi"/>
+          <w:i/>
+          <w:iCs/>
+          <w:color w:val="000000" w:themeColor="text1"/>
+        </w:rPr>
+        <w:t>Journal of Direct, Data and Digital Marketing Practice</w:t>
+      </w:r>
+      <w:r>
+        <w:rPr>
+          <w:rFonts w:cstheme="minorHAnsi"/>
+          <w:color w:val="000000" w:themeColor="text1"/>
+        </w:rPr>
+        <w:t xml:space="preserve">, </w:t>
+      </w:r>
+      <w:r>
+        <w:rPr>
+          <w:rFonts w:cstheme="minorHAnsi"/>
+          <w:i/>
+          <w:iCs/>
+          <w:color w:val="000000" w:themeColor="text1"/>
+        </w:rPr>
+        <w:t>12</w:t>
+      </w:r>
+      <w:r>
+        <w:rPr>
+          <w:rFonts w:cstheme="minorHAnsi"/>
+          <w:color w:val="000000" w:themeColor="text1"/>
+        </w:rPr>
+        <w:t xml:space="preserve">(3), 230–248. https://doi.org/10.1057/dddmp.2010.41 </w:t>
+      </w:r>
+    </w:p>
+    <w:p>
+      <w:pPr>
+        <w:ind w:left="720" w:hanging="720"/>
+        <w:rPr>
+          <w:rFonts w:cstheme="minorHAnsi"/>
+          <w:color w:val="000000" w:themeColor="text1"/>
+        </w:rPr>
+      </w:pPr>
+      <w:proofErr w:type="spellStart"/>
+      <w:r>
+        <w:rPr>
+          <w:rFonts w:cstheme="minorHAnsi"/>
+          <w:color w:val="000000" w:themeColor="text1"/>
+        </w:rPr>
+        <w:t>Hatzivasilis</w:t>
+      </w:r>
+      <w:proofErr w:type="spellEnd"/>
+      <w:r>
+        <w:rPr>
+          <w:rFonts w:cstheme="minorHAnsi"/>
+          <w:color w:val="000000" w:themeColor="text1"/>
+        </w:rPr>
+        <w:t xml:space="preserve">, G., </w:t>
+      </w:r>
+      <w:proofErr w:type="spellStart"/>
+      <w:r>
+        <w:rPr>
+          <w:rFonts w:cstheme="minorHAnsi"/>
+          <w:color w:val="000000" w:themeColor="text1"/>
+        </w:rPr>
+        <w:t>Soultatos</w:t>
+      </w:r>
+      <w:proofErr w:type="spellEnd"/>
+      <w:r>
+        <w:rPr>
+          <w:rFonts w:cstheme="minorHAnsi"/>
+          <w:color w:val="000000" w:themeColor="text1"/>
+        </w:rPr>
+        <w:t xml:space="preserve">, O., Ioannidis, S., </w:t>
+      </w:r>
+      <w:proofErr w:type="spellStart"/>
+      <w:r>
+        <w:rPr>
+          <w:rFonts w:cstheme="minorHAnsi"/>
+          <w:color w:val="000000" w:themeColor="text1"/>
+        </w:rPr>
+        <w:t>Verikoukis</w:t>
+      </w:r>
+      <w:proofErr w:type="spellEnd"/>
+      <w:r>
+        <w:rPr>
+          <w:rFonts w:cstheme="minorHAnsi"/>
+          <w:color w:val="000000" w:themeColor="text1"/>
+        </w:rPr>
+        <w:t xml:space="preserve">, C., Demetriou, G., &amp; </w:t>
+      </w:r>
+      <w:proofErr w:type="spellStart"/>
+      <w:r>
+        <w:rPr>
+          <w:rFonts w:cstheme="minorHAnsi"/>
+          <w:color w:val="000000" w:themeColor="text1"/>
+        </w:rPr>
+        <w:t>Tsatsoulis</w:t>
+      </w:r>
+      <w:proofErr w:type="spellEnd"/>
+      <w:r>
+        <w:rPr>
+          <w:rFonts w:cstheme="minorHAnsi"/>
+          <w:color w:val="000000" w:themeColor="text1"/>
+        </w:rPr>
+        <w:t xml:space="preserve">, C. (2019). Review of Security and privacy for the internet of medical things (IOMT). </w:t>
+      </w:r>
+      <w:r>
+        <w:rPr>
+          <w:rFonts w:cstheme="minorHAnsi"/>
+          <w:i/>
+          <w:iCs/>
+          <w:color w:val="000000" w:themeColor="text1"/>
+        </w:rPr>
+        <w:t>2019 15th International Conference on Distributed Computing in Sensor Systems (DCOSS)</w:t>
+      </w:r>
+      <w:r>
+        <w:rPr>
+          <w:rFonts w:cstheme="minorHAnsi"/>
+          <w:color w:val="000000" w:themeColor="text1"/>
+        </w:rPr>
+        <w:t xml:space="preserve">. https://doi.org/10.1109/dcoss.2019.00091 </w:t>
+      </w:r>
+    </w:p>
+    <w:p>
+      <w:pPr>
+        <w:ind w:left="720" w:hanging="720"/>
+        <w:rPr>
+          <w:rFonts w:cstheme="minorHAnsi"/>
+          <w:color w:val="000000" w:themeColor="text1"/>
+        </w:rPr>
+      </w:pPr>
+      <w:proofErr w:type="spellStart"/>
+      <w:r>
+        <w:rPr>
+          <w:rFonts w:cstheme="minorHAnsi"/>
+          <w:color w:val="000000" w:themeColor="text1"/>
+        </w:rPr>
+        <w:t>Hosseinzadeh</w:t>
+      </w:r>
+      <w:proofErr w:type="spellEnd"/>
+      <w:r>
+        <w:rPr>
+          <w:rFonts w:cstheme="minorHAnsi"/>
+          <w:color w:val="000000" w:themeColor="text1"/>
+        </w:rPr>
+        <w:t xml:space="preserve">, A., </w:t>
+      </w:r>
+      <w:proofErr w:type="spellStart"/>
+      <w:r>
+        <w:rPr>
+          <w:rFonts w:cstheme="minorHAnsi"/>
+          <w:color w:val="000000" w:themeColor="text1"/>
+        </w:rPr>
+        <w:t>Eitel</w:t>
+      </w:r>
+      <w:proofErr w:type="spellEnd"/>
+      <w:r>
+        <w:rPr>
+          <w:rFonts w:cstheme="minorHAnsi"/>
+          <w:color w:val="000000" w:themeColor="text1"/>
+        </w:rPr>
+        <w:t xml:space="preserve">, A., &amp; Jung, C. (2020). A systematic approach toward extracting technically enforceable policies from data usage control requirements. </w:t>
+      </w:r>
+      <w:r>
+        <w:rPr>
+          <w:rFonts w:cstheme="minorHAnsi"/>
+          <w:i/>
+          <w:iCs/>
+          <w:color w:val="000000" w:themeColor="text1"/>
+        </w:rPr>
+        <w:t>Proceedings of the 6th International Conference on Information Systems Security and Privacy</w:t>
+      </w:r>
+      <w:r>
+        <w:rPr>
+          <w:rFonts w:cstheme="minorHAnsi"/>
+          <w:color w:val="000000" w:themeColor="text1"/>
+        </w:rPr>
+        <w:t xml:space="preserve">. https://doi.org/10.5220/0008936003970405 </w:t>
+      </w:r>
+    </w:p>
+    <w:p>
+      <w:pPr>
+        <w:ind w:left="720" w:hanging="720"/>
+        <w:rPr>
+          <w:rFonts w:cstheme="minorHAnsi"/>
+          <w:color w:val="000000" w:themeColor="text1"/>
+        </w:rPr>
+      </w:pPr>
+      <w:r>
+        <w:rPr>
+          <w:rFonts w:cstheme="minorHAnsi"/>
+          <w:color w:val="000000" w:themeColor="text1"/>
+        </w:rPr>
+        <w:t xml:space="preserve">Kaplan, B. A., Gilroy, S. P., DeHart, W. B., Brown, J. M., &amp; </w:t>
+      </w:r>
+      <w:proofErr w:type="spellStart"/>
+      <w:r>
+        <w:rPr>
+          <w:rFonts w:cstheme="minorHAnsi"/>
+          <w:color w:val="000000" w:themeColor="text1"/>
+        </w:rPr>
+        <w:t>Koffarnus</w:t>
+      </w:r>
+      <w:proofErr w:type="spellEnd"/>
+      <w:r>
+        <w:rPr>
+          <w:rFonts w:cstheme="minorHAnsi"/>
+          <w:color w:val="000000" w:themeColor="text1"/>
+        </w:rPr>
+        <w:t xml:space="preserve">, M. N. (2023). Data handling: Ethical principles, guidelines, and recommended practices. </w:t>
+      </w:r>
+      <w:r>
+        <w:rPr>
+          <w:rFonts w:cstheme="minorHAnsi"/>
+          <w:i/>
+          <w:iCs/>
+          <w:color w:val="000000" w:themeColor="text1"/>
+        </w:rPr>
+        <w:t>Research Ethics in Behavior Analysis</w:t>
+      </w:r>
+      <w:r>
+        <w:rPr>
+          <w:rFonts w:cstheme="minorHAnsi"/>
+          <w:color w:val="000000" w:themeColor="text1"/>
+        </w:rPr>
+        <w:t xml:space="preserve">, 191–214. https://doi.org/10.1016/b978-0-323-90969-3.00006-2 </w:t>
+      </w:r>
+    </w:p>
+    <w:p>
+      <w:pPr>
+        <w:ind w:left="720" w:hanging="720"/>
+        <w:rPr>
+          <w:rFonts w:cstheme="minorHAnsi"/>
+          <w:color w:val="000000" w:themeColor="text1"/>
+        </w:rPr>
+      </w:pPr>
+      <w:r>
+        <w:rPr>
+          <w:rFonts w:cstheme="minorHAnsi"/>
+          <w:color w:val="000000" w:themeColor="text1"/>
+        </w:rPr>
+        <w:t xml:space="preserve">Khan, F., Kim, J. H., </w:t>
+      </w:r>
+      <w:proofErr w:type="spellStart"/>
+      <w:r>
+        <w:rPr>
+          <w:rFonts w:cstheme="minorHAnsi"/>
+          <w:color w:val="000000" w:themeColor="text1"/>
+        </w:rPr>
+        <w:t>Mathiassen</w:t>
+      </w:r>
+      <w:proofErr w:type="spellEnd"/>
+      <w:r>
+        <w:rPr>
+          <w:rFonts w:cstheme="minorHAnsi"/>
+          <w:color w:val="000000" w:themeColor="text1"/>
+        </w:rPr>
+        <w:t xml:space="preserve">, L., &amp; Moore, R. (2021). Data Breach Management: An integrated risk model. </w:t>
+      </w:r>
+      <w:r>
+        <w:rPr>
+          <w:rFonts w:cstheme="minorHAnsi"/>
+          <w:i/>
+          <w:iCs/>
+          <w:color w:val="000000" w:themeColor="text1"/>
+        </w:rPr>
+        <w:t>Information &amp; Management</w:t>
+      </w:r>
+      <w:r>
+        <w:rPr>
+          <w:rFonts w:cstheme="minorHAnsi"/>
+          <w:color w:val="000000" w:themeColor="text1"/>
+        </w:rPr>
+        <w:t xml:space="preserve">, </w:t>
+      </w:r>
+      <w:r>
+        <w:rPr>
+          <w:rFonts w:cstheme="minorHAnsi"/>
+          <w:i/>
+          <w:iCs/>
+          <w:color w:val="000000" w:themeColor="text1"/>
+        </w:rPr>
+        <w:t>58</w:t>
+      </w:r>
+      <w:r>
+        <w:rPr>
+          <w:rFonts w:cstheme="minorHAnsi"/>
+          <w:color w:val="000000" w:themeColor="text1"/>
+        </w:rPr>
+        <w:t xml:space="preserve">(1), 103392. https://doi.org/10.1016/j.im.2020.103392 </w:t>
+      </w:r>
+    </w:p>
+    <w:p>
+      <w:pPr>
+        <w:ind w:left="720" w:hanging="720"/>
+        <w:rPr>
+          <w:rFonts w:cstheme="minorHAnsi"/>
+          <w:color w:val="000000" w:themeColor="text1"/>
+        </w:rPr>
+      </w:pPr>
+      <w:r>
+        <w:rPr>
+          <w:rFonts w:cstheme="minorHAnsi"/>
+          <w:color w:val="000000" w:themeColor="text1"/>
+        </w:rPr>
+        <w:t xml:space="preserve">Markiewicz, D. (2011, September 15). </w:t>
+      </w:r>
+      <w:r>
+        <w:rPr>
+          <w:rFonts w:cstheme="minorHAnsi"/>
+          <w:i/>
+          <w:iCs/>
+          <w:color w:val="000000" w:themeColor="text1"/>
+        </w:rPr>
+        <w:t>Guidelines for Data Classification</w:t>
+      </w:r>
+      <w:r>
+        <w:rPr>
+          <w:rFonts w:cstheme="minorHAnsi"/>
+          <w:color w:val="000000" w:themeColor="text1"/>
+        </w:rPr>
+        <w:t xml:space="preserve">. Carnegie Mellon University. https://www.cmu.edu/iso/governance/guidelines/docs/DataClassificationGuidelines_FINALv1.0.doc </w:t>
+      </w:r>
+    </w:p>
+    <w:p>
+      <w:pPr>
+        <w:ind w:left="720" w:hanging="720"/>
+        <w:rPr>
+          <w:rFonts w:cstheme="minorHAnsi"/>
+          <w:color w:val="000000" w:themeColor="text1"/>
+        </w:rPr>
+      </w:pPr>
+      <w:r>
+        <w:rPr>
+          <w:rFonts w:cstheme="minorHAnsi"/>
+          <w:color w:val="000000" w:themeColor="text1"/>
+        </w:rPr>
+        <w:t xml:space="preserve">National Science and Technology Council. (2023, March). National strategy to advance privacy-preserving data sharing and analytics. https://www.whitehouse.gov/wp-content/uploads/2023/03/National-Strategy-to-Advance-Privacy-Preserving-Data-Sharing-and-Analytics.pdf </w:t>
+      </w:r>
+    </w:p>
+    <w:p>
+      <w:pPr>
+        <w:ind w:left="720" w:hanging="720"/>
+        <w:rPr>
+          <w:rFonts w:cstheme="minorHAnsi"/>
+          <w:color w:val="000000" w:themeColor="text1"/>
+        </w:rPr>
+      </w:pPr>
+      <w:proofErr w:type="spellStart"/>
+      <w:r>
+        <w:rPr>
+          <w:rFonts w:cstheme="minorHAnsi"/>
+          <w:color w:val="000000" w:themeColor="text1"/>
+        </w:rPr>
+        <w:t>Seh</w:t>
+      </w:r>
+      <w:proofErr w:type="spellEnd"/>
+      <w:r>
+        <w:rPr>
+          <w:rFonts w:cstheme="minorHAnsi"/>
+          <w:color w:val="000000" w:themeColor="text1"/>
+        </w:rPr>
+        <w:t xml:space="preserve">, A. H., </w:t>
+      </w:r>
+      <w:proofErr w:type="spellStart"/>
+      <w:r>
+        <w:rPr>
+          <w:rFonts w:cstheme="minorHAnsi"/>
+          <w:color w:val="000000" w:themeColor="text1"/>
+        </w:rPr>
+        <w:t>Zarour</w:t>
+      </w:r>
+      <w:proofErr w:type="spellEnd"/>
+      <w:r>
+        <w:rPr>
+          <w:rFonts w:cstheme="minorHAnsi"/>
+          <w:color w:val="000000" w:themeColor="text1"/>
+        </w:rPr>
+        <w:t xml:space="preserve">, M., </w:t>
+      </w:r>
+      <w:proofErr w:type="spellStart"/>
+      <w:r>
+        <w:rPr>
+          <w:rFonts w:cstheme="minorHAnsi"/>
+          <w:color w:val="000000" w:themeColor="text1"/>
+        </w:rPr>
+        <w:t>Alenezi</w:t>
+      </w:r>
+      <w:proofErr w:type="spellEnd"/>
+      <w:r>
+        <w:rPr>
+          <w:rFonts w:cstheme="minorHAnsi"/>
+          <w:color w:val="000000" w:themeColor="text1"/>
+        </w:rPr>
+        <w:t xml:space="preserve">, M., Sarkar, A. K., Agrawal, A., Kumar, R., &amp; Ahmad Khan, R. (2020). Healthcare data breaches: Insights and implications. </w:t>
+      </w:r>
+      <w:r>
+        <w:rPr>
+          <w:rFonts w:cstheme="minorHAnsi"/>
+          <w:i/>
+          <w:iCs/>
+          <w:color w:val="000000" w:themeColor="text1"/>
+        </w:rPr>
+        <w:t>Healthcare</w:t>
+      </w:r>
+      <w:r>
+        <w:rPr>
+          <w:rFonts w:cstheme="minorHAnsi"/>
+          <w:color w:val="000000" w:themeColor="text1"/>
+        </w:rPr>
+        <w:t xml:space="preserve">, </w:t>
+      </w:r>
+      <w:r>
+        <w:rPr>
+          <w:rFonts w:cstheme="minorHAnsi"/>
+          <w:i/>
+          <w:iCs/>
+          <w:color w:val="000000" w:themeColor="text1"/>
+        </w:rPr>
+        <w:t>8</w:t>
+      </w:r>
+      <w:r>
+        <w:rPr>
+          <w:rFonts w:cstheme="minorHAnsi"/>
+          <w:color w:val="000000" w:themeColor="text1"/>
+        </w:rPr>
+        <w:t xml:space="preserve">(2), 133. https://doi.org/10.3390/healthcare8020133 </w:t>
+      </w:r>
+    </w:p>
+    <w:p>
+      <w:pPr>
+        <w:ind w:left="720" w:hanging="720"/>
+        <w:rPr>
+          <w:rFonts w:cstheme="minorHAnsi"/>
+          <w:color w:val="000000" w:themeColor="text1"/>
+        </w:rPr>
+      </w:pPr>
+      <w:proofErr w:type="spellStart"/>
+      <w:r>
+        <w:rPr>
+          <w:rFonts w:cstheme="minorHAnsi"/>
+          <w:color w:val="000000" w:themeColor="text1"/>
+        </w:rPr>
+        <w:lastRenderedPageBreak/>
         <w:t>Sood</w:t>
       </w:r>
       <w:proofErr w:type="spellEnd"/>
@@ -744,111 +2729,237 @@
           <w:rFonts w:cstheme="minorHAnsi"/>
           <w:color w:val="000000" w:themeColor="text1"/>
         </w:rPr>
-        <w:t xml:space="preserve">, 2012). </w:t>
-      </w:r>
-      <w:r>
-        <w:rPr>
-          <w:rFonts w:cstheme="minorHAnsi"/>
-          <w:color w:val="000000" w:themeColor="text1"/>
-        </w:rPr>
-        <w:t xml:space="preserve">In addition to this, a data retention policy will be developed to ensure that we only store data that is necessary for our operations. </w:t>
-      </w:r>
-    </w:p>
-    <w:p>
-      <w:pPr>
-        <w:pStyle w:val="Heading2"/>
-        <w:rPr>
-          <w:rFonts w:asciiTheme="minorHAnsi" w:hAnsiTheme="minorHAnsi" w:cstheme="minorHAnsi"/>
-          <w:color w:val="000000" w:themeColor="text1"/>
-          <w:sz w:val="24"/>
-          <w:szCs w:val="24"/>
-        </w:rPr>
-      </w:pPr>
-      <w:r>
-        <w:rPr>
-          <w:rFonts w:asciiTheme="minorHAnsi" w:hAnsiTheme="minorHAnsi" w:cstheme="minorHAnsi"/>
-          <w:color w:val="000000" w:themeColor="text1"/>
-          <w:sz w:val="24"/>
-          <w:szCs w:val="24"/>
-        </w:rPr>
-        <w:t>Data Privacy and Ethics</w:t>
-      </w:r>
-    </w:p>
-    <w:p>
-      <w:pPr>
-        <w:ind w:left="720"/>
-        <w:rPr>
-          <w:rFonts w:cstheme="minorHAnsi"/>
-          <w:color w:val="000000" w:themeColor="text1"/>
-        </w:rPr>
-      </w:pPr>
-      <w:r>
-        <w:rPr>
-          <w:rFonts w:cstheme="minorHAnsi"/>
-          <w:color w:val="000000" w:themeColor="text1"/>
-        </w:rPr>
-        <w:t xml:space="preserve">We will develop privacy policies that are focused on adhering to both the legal and ethical requirements of data protection. </w:t>
-      </w:r>
-      <w:r>
-        <w:rPr>
-          <w:rFonts w:cstheme="minorHAnsi"/>
-          <w:color w:val="000000" w:themeColor="text1"/>
-        </w:rPr>
-        <w:t xml:space="preserve">In addition to this, a code of ethics will be developed for data usage that emphasizes respect for individual privacy, and an Acceptable Use Policy (AUP) will be developed that outlines the acceptable uses of different types of data (National Forum on Education Statistics, 2020). </w:t>
-      </w:r>
-    </w:p>
-    <w:p>
-      <w:pPr>
-        <w:pStyle w:val="Heading2"/>
-        <w:rPr>
-          <w:rFonts w:asciiTheme="minorHAnsi" w:hAnsiTheme="minorHAnsi" w:cstheme="minorHAnsi"/>
-          <w:color w:val="000000" w:themeColor="text1"/>
-          <w:sz w:val="24"/>
-          <w:szCs w:val="24"/>
-        </w:rPr>
-      </w:pPr>
-      <w:r>
-        <w:rPr>
-          <w:rFonts w:asciiTheme="minorHAnsi" w:hAnsiTheme="minorHAnsi" w:cstheme="minorHAnsi"/>
-          <w:color w:val="000000" w:themeColor="text1"/>
-          <w:sz w:val="24"/>
-          <w:szCs w:val="24"/>
-        </w:rPr>
-        <w:t>Data Anonymization and Differential Privacy</w:t>
-      </w:r>
-    </w:p>
-    <w:p>
-      <w:pPr>
-        <w:ind w:left="720"/>
-        <w:rPr>
-          <w:rFonts w:cstheme="minorHAnsi"/>
-          <w:color w:val="000000" w:themeColor="text1"/>
-        </w:rPr>
-      </w:pPr>
-      <w:r>
-        <w:rPr>
-          <w:rFonts w:cstheme="minorHAnsi"/>
-          <w:color w:val="000000" w:themeColor="text1"/>
-        </w:rPr>
-        <w:t>Differential privacy is a mathematical framework designed to guarantee privacy when analyzing or releasing data (</w:t>
-      </w:r>
-      <w:r>
-        <w:rPr>
-          <w:rFonts w:cstheme="minorHAnsi"/>
-          <w:color w:val="000000" w:themeColor="text1"/>
-        </w:rPr>
-        <w:t>Wood</w:t>
-      </w:r>
-      <w:r>
-        <w:rPr>
-          <w:rFonts w:cstheme="minorHAnsi"/>
-          <w:color w:val="000000" w:themeColor="text1"/>
-        </w:rPr>
-        <w:t xml:space="preserve"> et al., 201</w:t>
-      </w:r>
-      <w:r>
-        <w:rPr>
-          <w:rFonts w:cstheme="minorHAnsi"/>
+        <w:t xml:space="preserve">, S. K. (2012). A combined approach to ensure data security in cloud computing. </w:t>
+      </w:r>
+      <w:r>
+        <w:rPr>
+          <w:rFonts w:cstheme="minorHAnsi"/>
+          <w:i/>
+          <w:iCs/>
+          <w:color w:val="000000" w:themeColor="text1"/>
+        </w:rPr>
+        <w:t>Journal of Network and Computer Applications</w:t>
+      </w:r>
+      <w:r>
+        <w:rPr>
+          <w:rFonts w:cstheme="minorHAnsi"/>
+          <w:color w:val="000000" w:themeColor="text1"/>
+        </w:rPr>
+        <w:t xml:space="preserve">, </w:t>
+      </w:r>
+      <w:r>
+        <w:rPr>
+          <w:rFonts w:cstheme="minorHAnsi"/>
+          <w:i/>
+          <w:iCs/>
+          <w:color w:val="000000" w:themeColor="text1"/>
+        </w:rPr>
+        <w:t>35</w:t>
+      </w:r>
+      <w:r>
+        <w:rPr>
+          <w:rFonts w:cstheme="minorHAnsi"/>
+          <w:color w:val="000000" w:themeColor="text1"/>
+        </w:rPr>
+        <w:t xml:space="preserve">(6), 1831–1838. https://doi.org/10.1016/j.jnca.2012.07.007 </w:t>
+      </w:r>
+    </w:p>
+    <w:p>
+      <w:pPr>
+        <w:ind w:left="720" w:hanging="720"/>
+        <w:rPr>
+          <w:rFonts w:cstheme="minorHAnsi"/>
+          <w:color w:val="000000" w:themeColor="text1"/>
+        </w:rPr>
+      </w:pPr>
+      <w:r>
+        <w:rPr>
+          <w:rFonts w:cstheme="minorHAnsi"/>
+          <w:color w:val="000000" w:themeColor="text1"/>
+        </w:rPr>
+        <w:t xml:space="preserve">SWEENEY, L. (2002). K-anonymity: A model for protecting privacy. </w:t>
+      </w:r>
+      <w:r>
+        <w:rPr>
+          <w:rFonts w:cstheme="minorHAnsi"/>
+          <w:i/>
+          <w:iCs/>
+          <w:color w:val="000000" w:themeColor="text1"/>
+        </w:rPr>
+        <w:t>International Journal of Uncertainty, Fuzziness and Knowledge-Based Systems</w:t>
+      </w:r>
+      <w:r>
+        <w:rPr>
+          <w:rFonts w:cstheme="minorHAnsi"/>
+          <w:color w:val="000000" w:themeColor="text1"/>
+        </w:rPr>
+        <w:t xml:space="preserve">, </w:t>
+      </w:r>
+      <w:r>
+        <w:rPr>
+          <w:rFonts w:cstheme="minorHAnsi"/>
+          <w:i/>
+          <w:iCs/>
+          <w:color w:val="000000" w:themeColor="text1"/>
+        </w:rPr>
+        <w:t>10</w:t>
+      </w:r>
+      <w:r>
+        <w:rPr>
+          <w:rFonts w:cstheme="minorHAnsi"/>
+          <w:color w:val="000000" w:themeColor="text1"/>
+        </w:rPr>
+        <w:t xml:space="preserve">(05), 557–570. https://doi.org/10.1142/s0218488502001648 </w:t>
+      </w:r>
+    </w:p>
+    <w:p>
+      <w:pPr>
+        <w:ind w:left="720" w:hanging="720"/>
+        <w:rPr>
+          <w:rFonts w:cstheme="minorHAnsi"/>
+          <w:color w:val="000000" w:themeColor="text1"/>
+        </w:rPr>
+      </w:pPr>
+      <w:r>
+        <w:rPr>
+          <w:rFonts w:cstheme="minorHAnsi"/>
+          <w:color w:val="000000" w:themeColor="text1"/>
+        </w:rPr>
+        <w:t xml:space="preserve">U.S. Department of Education. (2020). </w:t>
+      </w:r>
+      <w:r>
+        <w:rPr>
+          <w:rFonts w:cstheme="minorHAnsi"/>
+          <w:i/>
+          <w:iCs/>
+          <w:color w:val="000000" w:themeColor="text1"/>
+        </w:rPr>
+        <w:t>Forum guide to data governance - national center for education ...</w:t>
+      </w:r>
+      <w:r>
+        <w:rPr>
+          <w:rFonts w:cstheme="minorHAnsi"/>
+          <w:color w:val="000000" w:themeColor="text1"/>
+        </w:rPr>
+        <w:t xml:space="preserve"> National Forum on Education Statistics. https://nces.ed.gov/forum/pdf/Forum_Guide_to_Data_Governance.pdf </w:t>
+      </w:r>
+    </w:p>
+    <w:p>
+      <w:pPr>
+        <w:ind w:left="720" w:hanging="720"/>
+        <w:rPr>
+          <w:rFonts w:cstheme="minorHAnsi"/>
+          <w:color w:val="000000" w:themeColor="text1"/>
+        </w:rPr>
+      </w:pPr>
+      <w:r>
+        <w:rPr>
+          <w:rFonts w:cstheme="minorHAnsi"/>
+          <w:color w:val="000000" w:themeColor="text1"/>
+        </w:rPr>
+        <w:t xml:space="preserve">Wood, A., Altman, M., </w:t>
+      </w:r>
+      <w:proofErr w:type="spellStart"/>
+      <w:r>
+        <w:rPr>
+          <w:rFonts w:cstheme="minorHAnsi"/>
+          <w:color w:val="000000" w:themeColor="text1"/>
+        </w:rPr>
+        <w:t>Bembenek</w:t>
+      </w:r>
+      <w:proofErr w:type="spellEnd"/>
+      <w:r>
+        <w:rPr>
+          <w:rFonts w:cstheme="minorHAnsi"/>
+          <w:color w:val="000000" w:themeColor="text1"/>
+        </w:rPr>
+        <w:t xml:space="preserve">, A., Bun, M., </w:t>
+      </w:r>
+      <w:proofErr w:type="spellStart"/>
+      <w:r>
+        <w:rPr>
+          <w:rFonts w:cstheme="minorHAnsi"/>
+          <w:color w:val="000000" w:themeColor="text1"/>
+        </w:rPr>
+        <w:t>Gaboardi</w:t>
+      </w:r>
+      <w:proofErr w:type="spellEnd"/>
+      <w:r>
+        <w:rPr>
+          <w:rFonts w:cstheme="minorHAnsi"/>
+          <w:color w:val="000000" w:themeColor="text1"/>
+        </w:rPr>
+        <w:t xml:space="preserve">, M., Honaker, J., Nissim, K., O’Brien, D., Steinke, T., &amp; </w:t>
+      </w:r>
+      <w:proofErr w:type="spellStart"/>
+      <w:r>
+        <w:rPr>
+          <w:rFonts w:cstheme="minorHAnsi"/>
+          <w:color w:val="000000" w:themeColor="text1"/>
+        </w:rPr>
+        <w:t>Vadhan</w:t>
+      </w:r>
+      <w:proofErr w:type="spellEnd"/>
+      <w:r>
+        <w:rPr>
+          <w:rFonts w:cstheme="minorHAnsi"/>
+          <w:color w:val="000000" w:themeColor="text1"/>
+        </w:rPr>
+        <w:t xml:space="preserve">, S. (2018). Differential Privacy: A Primer for a non-technical audience. </w:t>
+      </w:r>
+      <w:r>
+        <w:rPr>
+          <w:rFonts w:cstheme="minorHAnsi"/>
+          <w:i/>
+          <w:iCs/>
+          <w:color w:val="000000" w:themeColor="text1"/>
+        </w:rPr>
+        <w:t>SSRN Electronic Journal</w:t>
+      </w:r>
+      <w:r>
+        <w:rPr>
+          <w:rFonts w:cstheme="minorHAnsi"/>
+          <w:color w:val="000000" w:themeColor="text1"/>
+        </w:rPr>
+        <w:t xml:space="preserve">. https://doi.org/10.2139/ssrn.3338027 </w:t>
+      </w:r>
+    </w:p>
+    <w:p>
+      <w:pPr>
+        <w:ind w:left="720" w:hanging="720"/>
+        <w:rPr>
+          <w:rFonts w:cstheme="minorHAnsi"/>
+          <w:color w:val="000000" w:themeColor="text1"/>
+        </w:rPr>
+      </w:pPr>
+      <w:r>
+        <w:rPr>
+          <w:rFonts w:cstheme="minorHAnsi"/>
+          <w:color w:val="000000" w:themeColor="text1"/>
+        </w:rPr>
+        <w:t xml:space="preserve">Zhu, Y., Huang, D., Hu, C.-J., &amp; Wang, X. (2015). From RBAC to ABAC: Constructing flexible data access control for cloud storage services. </w:t>
+      </w:r>
+      <w:r>
+        <w:rPr>
+          <w:rFonts w:cstheme="minorHAnsi"/>
+          <w:i/>
+          <w:iCs/>
+          <w:color w:val="000000" w:themeColor="text1"/>
+        </w:rPr>
+        <w:t>IEEE Transactions on Services Computing</w:t>
+      </w:r>
+      <w:r>
+        <w:rPr>
+          <w:rFonts w:cstheme="minorHAnsi"/>
+          <w:color w:val="000000" w:themeColor="text1"/>
+        </w:rPr>
+        <w:t xml:space="preserve">, </w:t>
+      </w:r>
+      <w:r>
+        <w:rPr>
+          <w:rFonts w:cstheme="minorHAnsi"/>
+          <w:i/>
+          <w:iCs/>
           <w:color w:val="000000" w:themeColor="text1"/>
         </w:rPr>
         <w:t>8</w:t>
@@ -858,540 +2969,8 @@
           <w:rFonts w:cstheme="minorHAnsi"/>
           <w:color w:val="000000" w:themeColor="text1"/>
         </w:rPr>
-        <w:t>). The overall goal of differential privacy is to render maximum security to datasets by reducing the chances of private record identification. This allows statistical information about the data to be publicly available, while still maintaining high levels of confidentiality (</w:t>
-      </w:r>
-      <w:proofErr w:type="spellStart"/>
-      <w:r>
-        <w:rPr>
-          <w:rFonts w:cstheme="minorHAnsi"/>
-          <w:color w:val="000000" w:themeColor="text1"/>
-        </w:rPr>
-        <w:t>Aldeen</w:t>
-      </w:r>
-      <w:proofErr w:type="spellEnd"/>
-      <w:r>
-        <w:rPr>
-          <w:rFonts w:cstheme="minorHAnsi"/>
-          <w:color w:val="000000" w:themeColor="text1"/>
-        </w:rPr>
-        <w:t xml:space="preserve"> et al., 2015). </w:t>
-      </w:r>
-      <w:r>
-        <w:rPr>
-          <w:rFonts w:cstheme="minorHAnsi"/>
-          <w:color w:val="000000" w:themeColor="text1"/>
-        </w:rPr>
-        <w:t xml:space="preserve">For example, in the United States, the combination of date of birth, zip code, and gender uniquely identifies 87% of the country’s population (Sweeney, 2002). It is essential that we preserve the privacy of individuals across all available data. </w:t>
-      </w:r>
-    </w:p>
-    <w:p>
-      <w:pPr>
-        <w:ind w:left="720"/>
-        <w:rPr>
-          <w:rFonts w:cstheme="minorHAnsi"/>
-          <w:color w:val="000000" w:themeColor="text1"/>
-        </w:rPr>
-      </w:pPr>
-      <w:r>
-        <w:rPr>
-          <w:rFonts w:cstheme="minorHAnsi"/>
-          <w:color w:val="000000" w:themeColor="text1"/>
-        </w:rPr>
-        <w:t xml:space="preserve">One way we will work towards this goal of differential privacy is by using data anonymization, specifically by using the k-anonymity method. The k-anonymity method is </w:t>
-      </w:r>
-      <w:r>
-        <w:rPr>
-          <w:rFonts w:cstheme="minorHAnsi"/>
-          <w:color w:val="000000" w:themeColor="text1"/>
-        </w:rPr>
-        <w:t xml:space="preserve">a commonly used de-identification algorithm that stipulates that each record in a dataset is </w:t>
-      </w:r>
-      <w:proofErr w:type="gramStart"/>
-      <w:r>
-        <w:rPr>
-          <w:rFonts w:cstheme="minorHAnsi"/>
-          <w:color w:val="000000" w:themeColor="text1"/>
-        </w:rPr>
-        <w:t>similar to</w:t>
-      </w:r>
-      <w:proofErr w:type="gramEnd"/>
-      <w:r>
-        <w:rPr>
-          <w:rFonts w:cstheme="minorHAnsi"/>
-          <w:color w:val="000000" w:themeColor="text1"/>
-        </w:rPr>
-        <w:t xml:space="preserve"> a minimum of k-1 records in terms of the potentially identifying variables. For example, if k = 5 and gender and date of birth are the potentially identifying variables, then an anonymized dataset would have at least 5 records for each combination of gender and date of birth (El </w:t>
-      </w:r>
-      <w:proofErr w:type="spellStart"/>
-      <w:r>
-        <w:rPr>
-          <w:rFonts w:cstheme="minorHAnsi"/>
-          <w:color w:val="000000" w:themeColor="text1"/>
-        </w:rPr>
-        <w:t>Emam</w:t>
-      </w:r>
-      <w:proofErr w:type="spellEnd"/>
-      <w:r>
-        <w:rPr>
-          <w:rFonts w:cstheme="minorHAnsi"/>
-          <w:color w:val="000000" w:themeColor="text1"/>
-        </w:rPr>
-        <w:t xml:space="preserve"> et al., 2009). This helps to ensure confidentiality and privacy across datasets, which is an essential part of our plan. </w:t>
-      </w:r>
-    </w:p>
-    <w:p>
-      <w:pPr>
-        <w:pStyle w:val="Heading1"/>
-        <w:rPr>
-          <w:rFonts w:asciiTheme="minorHAnsi" w:hAnsiTheme="minorHAnsi" w:cstheme="minorHAnsi"/>
-          <w:color w:val="000000" w:themeColor="text1"/>
-          <w:sz w:val="24"/>
-          <w:szCs w:val="24"/>
-        </w:rPr>
-      </w:pPr>
-      <w:r>
-        <w:rPr>
-          <w:rFonts w:asciiTheme="minorHAnsi" w:hAnsiTheme="minorHAnsi" w:cstheme="minorHAnsi"/>
-          <w:color w:val="000000" w:themeColor="text1"/>
-          <w:sz w:val="24"/>
-          <w:szCs w:val="24"/>
-        </w:rPr>
-        <w:t>Data Security Measures and Protocols</w:t>
-      </w:r>
-    </w:p>
-    <w:p>
-      <w:pPr>
-        <w:pStyle w:val="Heading2"/>
-        <w:rPr>
-          <w:rFonts w:asciiTheme="minorHAnsi" w:hAnsiTheme="minorHAnsi" w:cstheme="minorHAnsi"/>
-          <w:color w:val="000000" w:themeColor="text1"/>
-          <w:sz w:val="24"/>
-          <w:szCs w:val="24"/>
-        </w:rPr>
-      </w:pPr>
-      <w:r>
-        <w:rPr>
-          <w:rFonts w:asciiTheme="minorHAnsi" w:hAnsiTheme="minorHAnsi" w:cstheme="minorHAnsi"/>
-          <w:color w:val="000000" w:themeColor="text1"/>
-          <w:sz w:val="24"/>
-          <w:szCs w:val="24"/>
-        </w:rPr>
-        <w:t>Data Security Framework</w:t>
-      </w:r>
-    </w:p>
-    <w:p>
-      <w:pPr>
-        <w:ind w:left="720"/>
-        <w:rPr>
-          <w:rFonts w:cstheme="minorHAnsi"/>
-          <w:color w:val="000000" w:themeColor="text1"/>
-        </w:rPr>
-      </w:pPr>
-    </w:p>
-    <w:p>
-      <w:pPr>
-        <w:pStyle w:val="Heading2"/>
-        <w:rPr>
-          <w:rFonts w:asciiTheme="minorHAnsi" w:hAnsiTheme="minorHAnsi" w:cstheme="minorHAnsi"/>
-          <w:color w:val="000000" w:themeColor="text1"/>
-          <w:sz w:val="24"/>
-          <w:szCs w:val="24"/>
-        </w:rPr>
-      </w:pPr>
-      <w:r>
-        <w:rPr>
-          <w:rFonts w:asciiTheme="minorHAnsi" w:hAnsiTheme="minorHAnsi" w:cstheme="minorHAnsi"/>
-          <w:color w:val="000000" w:themeColor="text1"/>
-          <w:sz w:val="24"/>
-          <w:szCs w:val="24"/>
-        </w:rPr>
-        <w:t>Data Backup and Recovery</w:t>
-      </w:r>
-    </w:p>
-    <w:p>
-      <w:pPr>
-        <w:ind w:left="720"/>
-        <w:rPr>
-          <w:rFonts w:cstheme="minorHAnsi"/>
-          <w:color w:val="000000" w:themeColor="text1"/>
-        </w:rPr>
-      </w:pPr>
-      <w:r>
-        <w:rPr>
-          <w:rFonts w:cstheme="minorHAnsi"/>
-          <w:color w:val="000000" w:themeColor="text1"/>
-        </w:rPr>
-        <w:t xml:space="preserve">Mention cloud storage issues! </w:t>
-      </w:r>
-    </w:p>
-    <w:p>
-      <w:pPr>
-        <w:pStyle w:val="Heading2"/>
-        <w:rPr>
-          <w:rFonts w:asciiTheme="minorHAnsi" w:hAnsiTheme="minorHAnsi" w:cstheme="minorHAnsi"/>
-          <w:color w:val="000000" w:themeColor="text1"/>
-          <w:sz w:val="24"/>
-          <w:szCs w:val="24"/>
-        </w:rPr>
-      </w:pPr>
-      <w:r>
-        <w:rPr>
-          <w:rFonts w:asciiTheme="minorHAnsi" w:hAnsiTheme="minorHAnsi" w:cstheme="minorHAnsi"/>
-          <w:color w:val="000000" w:themeColor="text1"/>
-          <w:sz w:val="24"/>
-          <w:szCs w:val="24"/>
-        </w:rPr>
-        <w:t>Internet of Medical Things (IoMT)</w:t>
-      </w:r>
-    </w:p>
-    <w:p>
-      <w:pPr>
-        <w:pStyle w:val="Heading2"/>
-        <w:rPr>
-          <w:rFonts w:asciiTheme="minorHAnsi" w:hAnsiTheme="minorHAnsi" w:cstheme="minorHAnsi"/>
-          <w:color w:val="000000" w:themeColor="text1"/>
-          <w:sz w:val="24"/>
-          <w:szCs w:val="24"/>
-        </w:rPr>
-      </w:pPr>
-      <w:r>
-        <w:rPr>
-          <w:rFonts w:asciiTheme="minorHAnsi" w:hAnsiTheme="minorHAnsi" w:cstheme="minorHAnsi"/>
-          <w:color w:val="000000" w:themeColor="text1"/>
-          <w:sz w:val="24"/>
-          <w:szCs w:val="24"/>
-        </w:rPr>
-        <w:t>Incident Response Plan</w:t>
-      </w:r>
-    </w:p>
-    <w:p>
-      <w:pPr>
-        <w:ind w:left="720"/>
-        <w:rPr>
-          <w:rFonts w:cstheme="minorHAnsi"/>
-          <w:color w:val="000000" w:themeColor="text1"/>
-        </w:rPr>
-      </w:pPr>
-    </w:p>
-    <w:p>
-      <w:pPr>
-        <w:pStyle w:val="Heading1"/>
-        <w:rPr>
-          <w:rFonts w:asciiTheme="minorHAnsi" w:hAnsiTheme="minorHAnsi" w:cstheme="minorHAnsi"/>
-          <w:color w:val="000000" w:themeColor="text1"/>
-          <w:sz w:val="24"/>
-          <w:szCs w:val="24"/>
-        </w:rPr>
-      </w:pPr>
-      <w:r>
-        <w:rPr>
-          <w:rFonts w:asciiTheme="minorHAnsi" w:hAnsiTheme="minorHAnsi" w:cstheme="minorHAnsi"/>
-          <w:color w:val="000000" w:themeColor="text1"/>
-          <w:sz w:val="24"/>
-          <w:szCs w:val="24"/>
-        </w:rPr>
-        <w:lastRenderedPageBreak/>
-        <w:t>Data Access, Usage, and Sharing Mechanisms</w:t>
-      </w:r>
-    </w:p>
-    <w:p>
-      <w:pPr>
-        <w:pStyle w:val="Heading2"/>
-        <w:rPr>
-          <w:rFonts w:asciiTheme="minorHAnsi" w:hAnsiTheme="minorHAnsi" w:cstheme="minorHAnsi"/>
-          <w:color w:val="000000" w:themeColor="text1"/>
-          <w:sz w:val="24"/>
-          <w:szCs w:val="24"/>
-        </w:rPr>
-      </w:pPr>
-      <w:r>
-        <w:rPr>
-          <w:rFonts w:asciiTheme="minorHAnsi" w:hAnsiTheme="minorHAnsi" w:cstheme="minorHAnsi"/>
-          <w:color w:val="000000" w:themeColor="text1"/>
-          <w:sz w:val="24"/>
-          <w:szCs w:val="24"/>
-        </w:rPr>
-        <w:t>Access Controls</w:t>
-      </w:r>
-    </w:p>
-    <w:p>
-      <w:pPr>
-        <w:ind w:left="720"/>
-        <w:rPr>
-          <w:rFonts w:cstheme="minorHAnsi"/>
-          <w:color w:val="000000" w:themeColor="text1"/>
-        </w:rPr>
-      </w:pPr>
-      <w:r>
-        <w:rPr>
-          <w:rFonts w:cstheme="minorHAnsi"/>
-          <w:color w:val="000000" w:themeColor="text1"/>
-        </w:rPr>
-        <w:t xml:space="preserve">We will create a formalized process for requesting access to </w:t>
-      </w:r>
-      <w:proofErr w:type="gramStart"/>
-      <w:r>
-        <w:rPr>
-          <w:rFonts w:cstheme="minorHAnsi"/>
-          <w:color w:val="000000" w:themeColor="text1"/>
-        </w:rPr>
-        <w:t>data, and</w:t>
-      </w:r>
-      <w:proofErr w:type="gramEnd"/>
-      <w:r>
-        <w:rPr>
-          <w:rFonts w:cstheme="minorHAnsi"/>
-          <w:color w:val="000000" w:themeColor="text1"/>
-        </w:rPr>
-        <w:t xml:space="preserve"> enhance access controls through role-based access management (RBAC) to ensure that only authorized personnel can access specific datasets (Zhu et al., 2015). In addition to this, we will also implement multi-factor authentication (MFA) for access to personal and sensitive systems (</w:t>
-      </w:r>
-      <w:proofErr w:type="spellStart"/>
-      <w:r>
-        <w:rPr>
-          <w:rFonts w:cstheme="minorHAnsi"/>
-          <w:color w:val="000000" w:themeColor="text1"/>
-        </w:rPr>
-        <w:t>Banyal</w:t>
-      </w:r>
-      <w:proofErr w:type="spellEnd"/>
-      <w:r>
-        <w:rPr>
-          <w:rFonts w:cstheme="minorHAnsi"/>
-          <w:color w:val="000000" w:themeColor="text1"/>
-        </w:rPr>
-        <w:t xml:space="preserve"> et al., 2013</w:t>
-      </w:r>
-      <w:r>
-        <w:rPr>
-          <w:rFonts w:cstheme="minorHAnsi"/>
-          <w:color w:val="000000" w:themeColor="text1"/>
-        </w:rPr>
-        <w:t xml:space="preserve">). </w:t>
-      </w:r>
-    </w:p>
-    <w:p>
-      <w:pPr>
-        <w:pStyle w:val="Heading2"/>
-        <w:rPr>
-          <w:rFonts w:asciiTheme="minorHAnsi" w:hAnsiTheme="minorHAnsi" w:cstheme="minorHAnsi"/>
-          <w:color w:val="000000" w:themeColor="text1"/>
-          <w:sz w:val="24"/>
-          <w:szCs w:val="24"/>
-        </w:rPr>
-      </w:pPr>
-      <w:r>
-        <w:rPr>
-          <w:rFonts w:asciiTheme="minorHAnsi" w:hAnsiTheme="minorHAnsi" w:cstheme="minorHAnsi"/>
-          <w:color w:val="000000" w:themeColor="text1"/>
-          <w:sz w:val="24"/>
-          <w:szCs w:val="24"/>
-        </w:rPr>
-        <w:t>Data Usage Policies</w:t>
-      </w:r>
-    </w:p>
-    <w:p>
-      <w:pPr>
-        <w:ind w:left="720"/>
-        <w:rPr>
-          <w:rFonts w:cstheme="minorHAnsi"/>
-          <w:color w:val="000000" w:themeColor="text1"/>
-        </w:rPr>
-      </w:pPr>
-      <w:r>
-        <w:rPr>
-          <w:rFonts w:cstheme="minorHAnsi"/>
-          <w:color w:val="000000" w:themeColor="text1"/>
-        </w:rPr>
-        <w:t xml:space="preserve">An Acceptable Data Use policy will be defined and implemented, which </w:t>
-      </w:r>
-      <w:r>
-        <w:rPr>
-          <w:rFonts w:cstheme="minorHAnsi"/>
-          <w:color w:val="000000" w:themeColor="text1"/>
-        </w:rPr>
-        <w:t>defines the intended purposes for which data can be used. Furthermore, data usage will be monitored and audited to detect any unauthorized or suspicious activities (</w:t>
-      </w:r>
-      <w:proofErr w:type="spellStart"/>
-      <w:r>
-        <w:rPr>
-          <w:rFonts w:cstheme="minorHAnsi"/>
-          <w:color w:val="000000" w:themeColor="text1"/>
-        </w:rPr>
-        <w:t>Hosseinzadeh</w:t>
-      </w:r>
-      <w:proofErr w:type="spellEnd"/>
-      <w:r>
-        <w:rPr>
-          <w:rFonts w:cstheme="minorHAnsi"/>
-          <w:color w:val="000000" w:themeColor="text1"/>
-        </w:rPr>
-        <w:t xml:space="preserve"> et al., 2020).</w:t>
-      </w:r>
-    </w:p>
-    <w:p>
-      <w:pPr>
-        <w:pStyle w:val="Heading2"/>
-        <w:rPr>
-          <w:rFonts w:asciiTheme="minorHAnsi" w:hAnsiTheme="minorHAnsi" w:cstheme="minorHAnsi"/>
-          <w:color w:val="000000" w:themeColor="text1"/>
-          <w:sz w:val="24"/>
-          <w:szCs w:val="24"/>
-        </w:rPr>
-      </w:pPr>
-      <w:r>
-        <w:rPr>
-          <w:rFonts w:asciiTheme="minorHAnsi" w:hAnsiTheme="minorHAnsi" w:cstheme="minorHAnsi"/>
-          <w:color w:val="000000" w:themeColor="text1"/>
-          <w:sz w:val="24"/>
-          <w:szCs w:val="24"/>
-        </w:rPr>
-        <w:t>Secure Data Sharing</w:t>
-      </w:r>
-    </w:p>
-    <w:p>
-      <w:pPr>
-        <w:ind w:left="720"/>
-        <w:rPr>
-          <w:rFonts w:cstheme="minorHAnsi"/>
-          <w:color w:val="000000" w:themeColor="text1"/>
-        </w:rPr>
-      </w:pPr>
-      <w:r>
-        <w:rPr>
-          <w:rFonts w:cstheme="minorHAnsi"/>
-          <w:color w:val="000000" w:themeColor="text1"/>
-        </w:rPr>
-        <w:t xml:space="preserve">Secure data-sharing mechanisms will be established, ensuring that all data shared with external partners, vendors, and research institutions is completed in compliance with data privacy regulations. This includes the implementation of data anonymization techniques, where necessary </w:t>
-      </w:r>
-      <w:r>
-        <w:rPr>
-          <w:rFonts w:cstheme="minorHAnsi"/>
-          <w:color w:val="000000" w:themeColor="text1"/>
-        </w:rPr>
-        <w:t>(National Science and Technology Council, 2023</w:t>
-      </w:r>
-      <w:r>
-        <w:rPr>
-          <w:rFonts w:cstheme="minorHAnsi"/>
-          <w:color w:val="000000" w:themeColor="text1"/>
-        </w:rPr>
-        <w:t xml:space="preserve">). </w:t>
-      </w:r>
-    </w:p>
-    <w:p>
-      <w:pPr>
-        <w:pStyle w:val="Heading2"/>
-        <w:rPr>
-          <w:rFonts w:asciiTheme="minorHAnsi" w:hAnsiTheme="minorHAnsi" w:cstheme="minorHAnsi"/>
-          <w:color w:val="000000" w:themeColor="text1"/>
-          <w:sz w:val="24"/>
-          <w:szCs w:val="24"/>
-        </w:rPr>
-      </w:pPr>
-      <w:r>
-        <w:rPr>
-          <w:rFonts w:asciiTheme="minorHAnsi" w:hAnsiTheme="minorHAnsi" w:cstheme="minorHAnsi"/>
-          <w:color w:val="000000" w:themeColor="text1"/>
-          <w:sz w:val="24"/>
-          <w:szCs w:val="24"/>
-        </w:rPr>
-        <w:t>Employee Training</w:t>
-      </w:r>
-    </w:p>
-    <w:p>
-      <w:pPr>
-        <w:ind w:left="720"/>
-        <w:rPr>
-          <w:rFonts w:cstheme="minorHAnsi"/>
-          <w:color w:val="000000" w:themeColor="text1"/>
-        </w:rPr>
-      </w:pPr>
-      <w:r>
-        <w:rPr>
-          <w:rFonts w:cstheme="minorHAnsi"/>
-          <w:color w:val="000000" w:themeColor="text1"/>
-        </w:rPr>
-        <w:t xml:space="preserve">Training will be provided to new employees within the first week of starting the position and current employees on a yearly basis. This training will cover the company’s Acceptable Use Policy (AUP) as well as other privacy rules such as HIPAA, and how to report a data breach. </w:t>
-      </w:r>
-      <w:r>
-        <w:rPr>
-          <w:rFonts w:cstheme="minorHAnsi"/>
-          <w:color w:val="000000" w:themeColor="text1"/>
-        </w:rPr>
-        <w:t>This training will be interactive and include discussion, to ensure that employees are engaged and understand objectives and policies</w:t>
-      </w:r>
-      <w:r>
-        <w:rPr>
-          <w:rFonts w:cstheme="minorHAnsi"/>
-          <w:color w:val="000000" w:themeColor="text1"/>
-        </w:rPr>
-        <w:t xml:space="preserve"> (National Forum on Education Statistics, 2020)</w:t>
-      </w:r>
-      <w:r>
-        <w:rPr>
-          <w:rFonts w:cstheme="minorHAnsi"/>
-          <w:color w:val="000000" w:themeColor="text1"/>
-        </w:rPr>
-        <w:t xml:space="preserve">. </w:t>
-      </w:r>
-    </w:p>
-    <w:p>
-      <w:pPr>
-        <w:pStyle w:val="Heading1"/>
-        <w:rPr>
-          <w:rFonts w:asciiTheme="minorHAnsi" w:hAnsiTheme="minorHAnsi" w:cstheme="minorHAnsi"/>
-          <w:color w:val="000000" w:themeColor="text1"/>
-          <w:sz w:val="24"/>
-          <w:szCs w:val="24"/>
-        </w:rPr>
-      </w:pPr>
-      <w:r>
-        <w:rPr>
-          <w:rFonts w:asciiTheme="minorHAnsi" w:hAnsiTheme="minorHAnsi" w:cstheme="minorHAnsi"/>
-          <w:color w:val="000000" w:themeColor="text1"/>
-          <w:sz w:val="24"/>
-          <w:szCs w:val="24"/>
-        </w:rPr>
-        <w:t>Conclusion</w:t>
-      </w:r>
-    </w:p>
-    <w:p>
-      <w:pPr>
-        <w:rPr>
-          <w:rFonts w:cstheme="minorHAnsi"/>
-          <w:color w:val="000000" w:themeColor="text1"/>
-        </w:rPr>
-      </w:pPr>
-    </w:p>
-    <w:p>
-      <w:pPr>
-        <w:rPr>
-          <w:rFonts w:cstheme="minorHAnsi"/>
-          <w:color w:val="000000" w:themeColor="text1"/>
-        </w:rPr>
-      </w:pPr>
-      <w:r>
-        <w:rPr>
-          <w:rFonts w:cstheme="minorHAnsi"/>
-          <w:color w:val="000000" w:themeColor="text1"/>
-        </w:rPr>
-        <w:t>References</w:t>
-      </w:r>
-      <w:r>
-        <w:rPr>
-          <w:rFonts w:cstheme="minorHAnsi"/>
-          <w:color w:val="000000" w:themeColor="text1"/>
-        </w:rPr>
-        <w:t xml:space="preserve">: </w:t>
-      </w:r>
-    </w:p>
-    <w:p>
-      <w:pPr>
-        <w:rPr>
-          <w:rFonts w:cstheme="minorHAnsi"/>
-          <w:color w:val="000000" w:themeColor="text1"/>
-        </w:rPr>
-      </w:pPr>
+        <w:t xml:space="preserve">(4), 601–616. https://doi.org/10.1109/tsc.2014.2363474 </w:t>
+      </w:r>
     </w:p>
     <w:p>
       <w:pPr>
@@ -2333,7 +3912,6 @@
   <w:style w:type="character" w:default="1" w:styleId="DefaultParagraphFont">
     <w:name w:val="Default Paragraph Font"/>
     <w:uiPriority w:val="1"/>
-    <w:semiHidden/>
     <w:unhideWhenUsed/>
   </w:style>
   <w:style w:type="table" w:default="1" w:styleId="TableNormal">

</xml_diff>

<commit_message>
Finished position paper 1
</commit_message>
<xml_diff>
--- a/ACasali Position Paper 1.docx
+++ b/ACasali Position Paper 1.docx
@@ -84,14 +84,18 @@
         <w:pStyle w:val="Heading1"/>
         <w:rPr>
           <w:rFonts w:asciiTheme="minorHAnsi" w:hAnsiTheme="minorHAnsi" w:cstheme="minorHAnsi"/>
-          <w:color w:val="000000" w:themeColor="text1"/>
-          <w:sz w:val="24"/>
-          <w:szCs w:val="24"/>
-        </w:rPr>
-      </w:pPr>
-      <w:r>
-        <w:rPr>
-          <w:rFonts w:asciiTheme="minorHAnsi" w:hAnsiTheme="minorHAnsi" w:cstheme="minorHAnsi"/>
+          <w:b/>
+          <w:bCs/>
+          <w:color w:val="000000" w:themeColor="text1"/>
+          <w:sz w:val="24"/>
+          <w:szCs w:val="24"/>
+        </w:rPr>
+      </w:pPr>
+      <w:r>
+        <w:rPr>
+          <w:rFonts w:asciiTheme="minorHAnsi" w:hAnsiTheme="minorHAnsi" w:cstheme="minorHAnsi"/>
+          <w:b/>
+          <w:bCs/>
           <w:color w:val="000000" w:themeColor="text1"/>
           <w:sz w:val="24"/>
           <w:szCs w:val="24"/>
@@ -104,14 +108,18 @@
         <w:pStyle w:val="Heading2"/>
         <w:rPr>
           <w:rFonts w:asciiTheme="minorHAnsi" w:hAnsiTheme="minorHAnsi" w:cstheme="minorHAnsi"/>
-          <w:color w:val="000000" w:themeColor="text1"/>
-          <w:sz w:val="24"/>
-          <w:szCs w:val="24"/>
-        </w:rPr>
-      </w:pPr>
-      <w:r>
-        <w:rPr>
-          <w:rFonts w:asciiTheme="minorHAnsi" w:hAnsiTheme="minorHAnsi" w:cstheme="minorHAnsi"/>
+          <w:i/>
+          <w:iCs/>
+          <w:color w:val="000000" w:themeColor="text1"/>
+          <w:sz w:val="24"/>
+          <w:szCs w:val="24"/>
+        </w:rPr>
+      </w:pPr>
+      <w:r>
+        <w:rPr>
+          <w:rFonts w:asciiTheme="minorHAnsi" w:hAnsiTheme="minorHAnsi" w:cstheme="minorHAnsi"/>
+          <w:i/>
+          <w:iCs/>
           <w:color w:val="000000" w:themeColor="text1"/>
           <w:sz w:val="24"/>
           <w:szCs w:val="24"/>
@@ -121,6 +129,8 @@
       <w:r>
         <w:rPr>
           <w:rFonts w:asciiTheme="minorHAnsi" w:hAnsiTheme="minorHAnsi" w:cstheme="minorHAnsi"/>
+          <w:i/>
+          <w:iCs/>
           <w:color w:val="000000" w:themeColor="text1"/>
           <w:sz w:val="24"/>
           <w:szCs w:val="24"/>
@@ -130,6 +140,8 @@
       <w:r>
         <w:rPr>
           <w:rFonts w:asciiTheme="minorHAnsi" w:hAnsiTheme="minorHAnsi" w:cstheme="minorHAnsi"/>
+          <w:i/>
+          <w:iCs/>
           <w:color w:val="000000" w:themeColor="text1"/>
           <w:sz w:val="24"/>
           <w:szCs w:val="24"/>
@@ -139,6 +151,8 @@
       <w:r>
         <w:rPr>
           <w:rFonts w:asciiTheme="minorHAnsi" w:hAnsiTheme="minorHAnsi" w:cstheme="minorHAnsi"/>
+          <w:i/>
+          <w:iCs/>
           <w:color w:val="000000" w:themeColor="text1"/>
           <w:sz w:val="24"/>
           <w:szCs w:val="24"/>
@@ -148,6 +162,8 @@
       <w:r>
         <w:rPr>
           <w:rFonts w:asciiTheme="minorHAnsi" w:hAnsiTheme="minorHAnsi" w:cstheme="minorHAnsi"/>
+          <w:i/>
+          <w:iCs/>
           <w:color w:val="000000" w:themeColor="text1"/>
           <w:sz w:val="24"/>
           <w:szCs w:val="24"/>
@@ -157,6 +173,8 @@
       <w:r>
         <w:rPr>
           <w:rFonts w:asciiTheme="minorHAnsi" w:hAnsiTheme="minorHAnsi" w:cstheme="minorHAnsi"/>
+          <w:i/>
+          <w:iCs/>
           <w:color w:val="000000" w:themeColor="text1"/>
           <w:sz w:val="24"/>
           <w:szCs w:val="24"/>
@@ -166,6 +184,8 @@
       <w:r>
         <w:rPr>
           <w:rFonts w:asciiTheme="minorHAnsi" w:hAnsiTheme="minorHAnsi" w:cstheme="minorHAnsi"/>
+          <w:i/>
+          <w:iCs/>
           <w:color w:val="000000" w:themeColor="text1"/>
           <w:sz w:val="24"/>
           <w:szCs w:val="24"/>
@@ -175,6 +195,8 @@
       <w:r>
         <w:rPr>
           <w:rFonts w:asciiTheme="minorHAnsi" w:hAnsiTheme="minorHAnsi" w:cstheme="minorHAnsi"/>
+          <w:i/>
+          <w:iCs/>
           <w:color w:val="000000" w:themeColor="text1"/>
           <w:sz w:val="24"/>
           <w:szCs w:val="24"/>
@@ -184,6 +206,8 @@
       <w:r>
         <w:rPr>
           <w:rFonts w:asciiTheme="minorHAnsi" w:hAnsiTheme="minorHAnsi" w:cstheme="minorHAnsi"/>
+          <w:i/>
+          <w:iCs/>
           <w:color w:val="000000" w:themeColor="text1"/>
           <w:sz w:val="24"/>
           <w:szCs w:val="24"/>
@@ -193,6 +217,8 @@
       <w:r>
         <w:rPr>
           <w:rFonts w:asciiTheme="minorHAnsi" w:hAnsiTheme="minorHAnsi" w:cstheme="minorHAnsi"/>
+          <w:i/>
+          <w:iCs/>
           <w:color w:val="000000" w:themeColor="text1"/>
           <w:sz w:val="24"/>
           <w:szCs w:val="24"/>
@@ -509,14 +535,18 @@
         <w:pStyle w:val="Heading1"/>
         <w:rPr>
           <w:rFonts w:asciiTheme="minorHAnsi" w:hAnsiTheme="minorHAnsi" w:cstheme="minorHAnsi"/>
-          <w:color w:val="000000" w:themeColor="text1"/>
-          <w:sz w:val="24"/>
-          <w:szCs w:val="24"/>
-        </w:rPr>
-      </w:pPr>
-      <w:r>
-        <w:rPr>
-          <w:rFonts w:asciiTheme="minorHAnsi" w:hAnsiTheme="minorHAnsi" w:cstheme="minorHAnsi"/>
+          <w:b/>
+          <w:bCs/>
+          <w:color w:val="000000" w:themeColor="text1"/>
+          <w:sz w:val="24"/>
+          <w:szCs w:val="24"/>
+        </w:rPr>
+      </w:pPr>
+      <w:r>
+        <w:rPr>
+          <w:rFonts w:asciiTheme="minorHAnsi" w:hAnsiTheme="minorHAnsi" w:cstheme="minorHAnsi"/>
+          <w:b/>
+          <w:bCs/>
           <w:color w:val="000000" w:themeColor="text1"/>
           <w:sz w:val="24"/>
           <w:szCs w:val="24"/>
@@ -526,6 +556,8 @@
       <w:r>
         <w:rPr>
           <w:rFonts w:asciiTheme="minorHAnsi" w:hAnsiTheme="minorHAnsi" w:cstheme="minorHAnsi"/>
+          <w:b/>
+          <w:bCs/>
           <w:color w:val="000000" w:themeColor="text1"/>
           <w:sz w:val="24"/>
           <w:szCs w:val="24"/>
@@ -535,6 +567,8 @@
       <w:r>
         <w:rPr>
           <w:rFonts w:asciiTheme="minorHAnsi" w:hAnsiTheme="minorHAnsi" w:cstheme="minorHAnsi"/>
+          <w:b/>
+          <w:bCs/>
           <w:color w:val="000000" w:themeColor="text1"/>
           <w:sz w:val="24"/>
           <w:szCs w:val="24"/>
@@ -547,14 +581,18 @@
         <w:pStyle w:val="Heading2"/>
         <w:rPr>
           <w:rFonts w:asciiTheme="minorHAnsi" w:hAnsiTheme="minorHAnsi" w:cstheme="minorHAnsi"/>
-          <w:color w:val="000000" w:themeColor="text1"/>
-          <w:sz w:val="24"/>
-          <w:szCs w:val="24"/>
-        </w:rPr>
-      </w:pPr>
-      <w:r>
-        <w:rPr>
-          <w:rFonts w:asciiTheme="minorHAnsi" w:hAnsiTheme="minorHAnsi" w:cstheme="minorHAnsi"/>
+          <w:i/>
+          <w:iCs/>
+          <w:color w:val="000000" w:themeColor="text1"/>
+          <w:sz w:val="24"/>
+          <w:szCs w:val="24"/>
+        </w:rPr>
+      </w:pPr>
+      <w:r>
+        <w:rPr>
+          <w:rFonts w:asciiTheme="minorHAnsi" w:hAnsiTheme="minorHAnsi" w:cstheme="minorHAnsi"/>
+          <w:i/>
+          <w:iCs/>
           <w:color w:val="000000" w:themeColor="text1"/>
           <w:sz w:val="24"/>
           <w:szCs w:val="24"/>
@@ -564,6 +602,8 @@
       <w:r>
         <w:rPr>
           <w:rFonts w:asciiTheme="minorHAnsi" w:hAnsiTheme="minorHAnsi" w:cstheme="minorHAnsi"/>
+          <w:i/>
+          <w:iCs/>
           <w:color w:val="000000" w:themeColor="text1"/>
           <w:sz w:val="24"/>
           <w:szCs w:val="24"/>
@@ -573,6 +613,8 @@
       <w:r>
         <w:rPr>
           <w:rFonts w:asciiTheme="minorHAnsi" w:hAnsiTheme="minorHAnsi" w:cstheme="minorHAnsi"/>
+          <w:i/>
+          <w:iCs/>
           <w:color w:val="000000" w:themeColor="text1"/>
           <w:sz w:val="24"/>
           <w:szCs w:val="24"/>
@@ -614,7 +656,35 @@
           <w:rFonts w:cstheme="minorHAnsi"/>
           <w:color w:val="000000" w:themeColor="text1"/>
         </w:rPr>
-        <w:t xml:space="preserve">Protocols must be put into place the clearly define roles, responsibilities, and accountability for data stewardship, quality, and compliance. These policies should align with industry best practices as well as legal regulations such as the Health Insurance Portability and Accountability Act (HIPAA) and the Health Information Technology for Economic and Clinical Health Act (HITECH) (Kaplan et al., 2023). </w:t>
+        <w:t xml:space="preserve">Protocols must be </w:t>
+      </w:r>
+      <w:r>
+        <w:rPr>
+          <w:rFonts w:cstheme="minorHAnsi"/>
+          <w:color w:val="000000" w:themeColor="text1"/>
+        </w:rPr>
+        <w:t>established</w:t>
+      </w:r>
+      <w:r>
+        <w:rPr>
+          <w:rFonts w:cstheme="minorHAnsi"/>
+          <w:color w:val="000000" w:themeColor="text1"/>
+        </w:rPr>
+        <w:t xml:space="preserve"> </w:t>
+      </w:r>
+      <w:r>
+        <w:rPr>
+          <w:rFonts w:cstheme="minorHAnsi"/>
+          <w:color w:val="000000" w:themeColor="text1"/>
+        </w:rPr>
+        <w:t>that</w:t>
+      </w:r>
+      <w:r>
+        <w:rPr>
+          <w:rFonts w:cstheme="minorHAnsi"/>
+          <w:color w:val="000000" w:themeColor="text1"/>
+        </w:rPr>
+        <w:t xml:space="preserve"> clearly define roles, responsibilities, and accountability for data stewardship, quality, and compliance. These policies should align with industry best practices as well as legal regulations such as the Health Insurance Portability and Accountability Act (HIPAA) and the Health Information Technology for Economic and Clinical Health Act (HITECH) (Kaplan et al., 2023). </w:t>
       </w:r>
     </w:p>
     <w:p>
@@ -622,14 +692,18 @@
         <w:pStyle w:val="Heading2"/>
         <w:rPr>
           <w:rFonts w:asciiTheme="minorHAnsi" w:hAnsiTheme="minorHAnsi" w:cstheme="minorHAnsi"/>
-          <w:color w:val="000000" w:themeColor="text1"/>
-          <w:sz w:val="24"/>
-          <w:szCs w:val="24"/>
-        </w:rPr>
-      </w:pPr>
-      <w:r>
-        <w:rPr>
-          <w:rFonts w:asciiTheme="minorHAnsi" w:hAnsiTheme="minorHAnsi" w:cstheme="minorHAnsi"/>
+          <w:i/>
+          <w:iCs/>
+          <w:color w:val="000000" w:themeColor="text1"/>
+          <w:sz w:val="24"/>
+          <w:szCs w:val="24"/>
+        </w:rPr>
+      </w:pPr>
+      <w:r>
+        <w:rPr>
+          <w:rFonts w:asciiTheme="minorHAnsi" w:hAnsiTheme="minorHAnsi" w:cstheme="minorHAnsi"/>
+          <w:i/>
+          <w:iCs/>
           <w:color w:val="000000" w:themeColor="text1"/>
           <w:sz w:val="24"/>
           <w:szCs w:val="24"/>
@@ -639,6 +713,8 @@
       <w:r>
         <w:rPr>
           <w:rFonts w:asciiTheme="minorHAnsi" w:hAnsiTheme="minorHAnsi" w:cstheme="minorHAnsi"/>
+          <w:i/>
+          <w:iCs/>
           <w:color w:val="000000" w:themeColor="text1"/>
           <w:sz w:val="24"/>
           <w:szCs w:val="24"/>
@@ -648,6 +724,8 @@
       <w:r>
         <w:rPr>
           <w:rFonts w:asciiTheme="minorHAnsi" w:hAnsiTheme="minorHAnsi" w:cstheme="minorHAnsi"/>
+          <w:i/>
+          <w:iCs/>
           <w:color w:val="000000" w:themeColor="text1"/>
           <w:sz w:val="24"/>
           <w:szCs w:val="24"/>
@@ -668,7 +746,21 @@
           <w:rFonts w:cstheme="minorHAnsi"/>
           <w:color w:val="000000" w:themeColor="text1"/>
         </w:rPr>
-        <w:t xml:space="preserve">We will establish a Data Governance Committee consisting of key stakeholders from IT, legal, compliance, and business units. This committee with oversee all data-related policies and decisions, as well as be available as a data breach response team in the case of a data security incident. </w:t>
+        <w:t>We will establish a Data Governance Committee consisting of key stakeholders from IT, legal, compliance, and business units. This committee wi</w:t>
+      </w:r>
+      <w:r>
+        <w:rPr>
+          <w:rFonts w:cstheme="minorHAnsi"/>
+          <w:color w:val="000000" w:themeColor="text1"/>
+        </w:rPr>
+        <w:t>ll</w:t>
+      </w:r>
+      <w:r>
+        <w:rPr>
+          <w:rFonts w:cstheme="minorHAnsi"/>
+          <w:color w:val="000000" w:themeColor="text1"/>
+        </w:rPr>
+        <w:t xml:space="preserve"> oversee all data-related policies and decisions, as well as be available as a data breach response team in the case of a data security incident. </w:t>
       </w:r>
     </w:p>
     <w:p>
@@ -676,14 +768,18 @@
         <w:pStyle w:val="Heading2"/>
         <w:rPr>
           <w:rFonts w:asciiTheme="minorHAnsi" w:hAnsiTheme="minorHAnsi" w:cstheme="minorHAnsi"/>
-          <w:color w:val="000000" w:themeColor="text1"/>
-          <w:sz w:val="24"/>
-          <w:szCs w:val="24"/>
-        </w:rPr>
-      </w:pPr>
-      <w:r>
-        <w:rPr>
-          <w:rFonts w:asciiTheme="minorHAnsi" w:hAnsiTheme="minorHAnsi" w:cstheme="minorHAnsi"/>
+          <w:i/>
+          <w:iCs/>
+          <w:color w:val="000000" w:themeColor="text1"/>
+          <w:sz w:val="24"/>
+          <w:szCs w:val="24"/>
+        </w:rPr>
+      </w:pPr>
+      <w:r>
+        <w:rPr>
+          <w:rFonts w:asciiTheme="minorHAnsi" w:hAnsiTheme="minorHAnsi" w:cstheme="minorHAnsi"/>
+          <w:i/>
+          <w:iCs/>
           <w:color w:val="000000" w:themeColor="text1"/>
           <w:sz w:val="24"/>
           <w:szCs w:val="24"/>
@@ -770,7 +866,21 @@
           <w:rFonts w:cstheme="minorHAnsi"/>
           <w:color w:val="000000" w:themeColor="text1"/>
         </w:rPr>
-        <w:t xml:space="preserve">In addition to this, a data retention policy will be developed to ensure that we only store data that is necessary for our operations. </w:t>
+        <w:t>In addition</w:t>
+      </w:r>
+      <w:r>
+        <w:rPr>
+          <w:rFonts w:cstheme="minorHAnsi"/>
+          <w:color w:val="000000" w:themeColor="text1"/>
+        </w:rPr>
+        <w:t xml:space="preserve">, a data retention policy will be developed to ensure that we only store data </w:t>
+      </w:r>
+      <w:r>
+        <w:rPr>
+          <w:rFonts w:cstheme="minorHAnsi"/>
+          <w:color w:val="000000" w:themeColor="text1"/>
+        </w:rPr>
+        <w:t xml:space="preserve">necessary for our operations. </w:t>
       </w:r>
     </w:p>
     <w:p>
@@ -778,14 +888,18 @@
         <w:pStyle w:val="Heading2"/>
         <w:rPr>
           <w:rFonts w:asciiTheme="minorHAnsi" w:hAnsiTheme="minorHAnsi" w:cstheme="minorHAnsi"/>
-          <w:color w:val="000000" w:themeColor="text1"/>
-          <w:sz w:val="24"/>
-          <w:szCs w:val="24"/>
-        </w:rPr>
-      </w:pPr>
-      <w:r>
-        <w:rPr>
-          <w:rFonts w:asciiTheme="minorHAnsi" w:hAnsiTheme="minorHAnsi" w:cstheme="minorHAnsi"/>
+          <w:i/>
+          <w:iCs/>
+          <w:color w:val="000000" w:themeColor="text1"/>
+          <w:sz w:val="24"/>
+          <w:szCs w:val="24"/>
+        </w:rPr>
+      </w:pPr>
+      <w:r>
+        <w:rPr>
+          <w:rFonts w:asciiTheme="minorHAnsi" w:hAnsiTheme="minorHAnsi" w:cstheme="minorHAnsi"/>
+          <w:i/>
+          <w:iCs/>
           <w:color w:val="000000" w:themeColor="text1"/>
           <w:sz w:val="24"/>
           <w:szCs w:val="24"/>
@@ -806,7 +920,21 @@
           <w:rFonts w:cstheme="minorHAnsi"/>
           <w:color w:val="000000" w:themeColor="text1"/>
         </w:rPr>
-        <w:t xml:space="preserve">We will develop privacy policies that are focused on adhering to both the legal and ethical requirements of data protection. </w:t>
+        <w:t xml:space="preserve">We will develop privacy policies that </w:t>
+      </w:r>
+      <w:r>
+        <w:rPr>
+          <w:rFonts w:cstheme="minorHAnsi"/>
+          <w:color w:val="000000" w:themeColor="text1"/>
+        </w:rPr>
+        <w:t>adhere to</w:t>
+      </w:r>
+      <w:r>
+        <w:rPr>
+          <w:rFonts w:cstheme="minorHAnsi"/>
+          <w:color w:val="000000" w:themeColor="text1"/>
+        </w:rPr>
+        <w:t xml:space="preserve"> the legal and ethical requirements of data protection. </w:t>
       </w:r>
       <w:r>
         <w:rPr>
@@ -821,14 +949,18 @@
         <w:pStyle w:val="Heading2"/>
         <w:rPr>
           <w:rFonts w:asciiTheme="minorHAnsi" w:hAnsiTheme="minorHAnsi" w:cstheme="minorHAnsi"/>
-          <w:color w:val="000000" w:themeColor="text1"/>
-          <w:sz w:val="24"/>
-          <w:szCs w:val="24"/>
-        </w:rPr>
-      </w:pPr>
-      <w:r>
-        <w:rPr>
-          <w:rFonts w:asciiTheme="minorHAnsi" w:hAnsiTheme="minorHAnsi" w:cstheme="minorHAnsi"/>
+          <w:i/>
+          <w:iCs/>
+          <w:color w:val="000000" w:themeColor="text1"/>
+          <w:sz w:val="24"/>
+          <w:szCs w:val="24"/>
+        </w:rPr>
+      </w:pPr>
+      <w:r>
+        <w:rPr>
+          <w:rFonts w:asciiTheme="minorHAnsi" w:hAnsiTheme="minorHAnsi" w:cstheme="minorHAnsi"/>
+          <w:i/>
+          <w:iCs/>
           <w:color w:val="000000" w:themeColor="text1"/>
           <w:sz w:val="24"/>
           <w:szCs w:val="24"/>
@@ -963,14 +1095,18 @@
         <w:pStyle w:val="Heading1"/>
         <w:rPr>
           <w:rFonts w:asciiTheme="minorHAnsi" w:hAnsiTheme="minorHAnsi" w:cstheme="minorHAnsi"/>
-          <w:color w:val="000000" w:themeColor="text1"/>
-          <w:sz w:val="24"/>
-          <w:szCs w:val="24"/>
-        </w:rPr>
-      </w:pPr>
-      <w:r>
-        <w:rPr>
-          <w:rFonts w:asciiTheme="minorHAnsi" w:hAnsiTheme="minorHAnsi" w:cstheme="minorHAnsi"/>
+          <w:b/>
+          <w:bCs/>
+          <w:color w:val="000000" w:themeColor="text1"/>
+          <w:sz w:val="24"/>
+          <w:szCs w:val="24"/>
+        </w:rPr>
+      </w:pPr>
+      <w:r>
+        <w:rPr>
+          <w:rFonts w:asciiTheme="minorHAnsi" w:hAnsiTheme="minorHAnsi" w:cstheme="minorHAnsi"/>
+          <w:b/>
+          <w:bCs/>
           <w:color w:val="000000" w:themeColor="text1"/>
           <w:sz w:val="24"/>
           <w:szCs w:val="24"/>
@@ -983,14 +1119,18 @@
         <w:pStyle w:val="Heading2"/>
         <w:rPr>
           <w:rFonts w:asciiTheme="minorHAnsi" w:hAnsiTheme="minorHAnsi" w:cstheme="minorHAnsi"/>
-          <w:color w:val="000000" w:themeColor="text1"/>
-          <w:sz w:val="24"/>
-          <w:szCs w:val="24"/>
-        </w:rPr>
-      </w:pPr>
-      <w:r>
-        <w:rPr>
-          <w:rFonts w:asciiTheme="minorHAnsi" w:hAnsiTheme="minorHAnsi" w:cstheme="minorHAnsi"/>
+          <w:i/>
+          <w:iCs/>
+          <w:color w:val="000000" w:themeColor="text1"/>
+          <w:sz w:val="24"/>
+          <w:szCs w:val="24"/>
+        </w:rPr>
+      </w:pPr>
+      <w:r>
+        <w:rPr>
+          <w:rFonts w:asciiTheme="minorHAnsi" w:hAnsiTheme="minorHAnsi" w:cstheme="minorHAnsi"/>
+          <w:i/>
+          <w:iCs/>
           <w:color w:val="000000" w:themeColor="text1"/>
           <w:sz w:val="24"/>
           <w:szCs w:val="24"/>
@@ -1063,14 +1203,18 @@
         <w:pStyle w:val="Heading2"/>
         <w:rPr>
           <w:rFonts w:asciiTheme="minorHAnsi" w:hAnsiTheme="minorHAnsi" w:cstheme="minorHAnsi"/>
-          <w:color w:val="000000" w:themeColor="text1"/>
-          <w:sz w:val="24"/>
-          <w:szCs w:val="24"/>
-        </w:rPr>
-      </w:pPr>
-      <w:r>
-        <w:rPr>
-          <w:rFonts w:asciiTheme="minorHAnsi" w:hAnsiTheme="minorHAnsi" w:cstheme="minorHAnsi"/>
+          <w:i/>
+          <w:iCs/>
+          <w:color w:val="000000" w:themeColor="text1"/>
+          <w:sz w:val="24"/>
+          <w:szCs w:val="24"/>
+        </w:rPr>
+      </w:pPr>
+      <w:r>
+        <w:rPr>
+          <w:rFonts w:asciiTheme="minorHAnsi" w:hAnsiTheme="minorHAnsi" w:cstheme="minorHAnsi"/>
+          <w:i/>
+          <w:iCs/>
           <w:color w:val="000000" w:themeColor="text1"/>
           <w:sz w:val="24"/>
           <w:szCs w:val="24"/>
@@ -1123,14 +1267,18 @@
         <w:pStyle w:val="Heading2"/>
         <w:rPr>
           <w:rFonts w:asciiTheme="minorHAnsi" w:hAnsiTheme="minorHAnsi" w:cstheme="minorHAnsi"/>
-          <w:color w:val="000000" w:themeColor="text1"/>
-          <w:sz w:val="24"/>
-          <w:szCs w:val="24"/>
-        </w:rPr>
-      </w:pPr>
-      <w:r>
-        <w:rPr>
-          <w:rFonts w:asciiTheme="minorHAnsi" w:hAnsiTheme="minorHAnsi" w:cstheme="minorHAnsi"/>
+          <w:i/>
+          <w:iCs/>
+          <w:color w:val="000000" w:themeColor="text1"/>
+          <w:sz w:val="24"/>
+          <w:szCs w:val="24"/>
+        </w:rPr>
+      </w:pPr>
+      <w:r>
+        <w:rPr>
+          <w:rFonts w:asciiTheme="minorHAnsi" w:hAnsiTheme="minorHAnsi" w:cstheme="minorHAnsi"/>
+          <w:i/>
+          <w:iCs/>
           <w:color w:val="000000" w:themeColor="text1"/>
           <w:sz w:val="24"/>
           <w:szCs w:val="24"/>
@@ -1159,14 +1307,18 @@
         <w:pStyle w:val="Heading2"/>
         <w:rPr>
           <w:rFonts w:asciiTheme="minorHAnsi" w:hAnsiTheme="minorHAnsi" w:cstheme="minorHAnsi"/>
-          <w:color w:val="000000" w:themeColor="text1"/>
-          <w:sz w:val="24"/>
-          <w:szCs w:val="24"/>
-        </w:rPr>
-      </w:pPr>
-      <w:r>
-        <w:rPr>
-          <w:rFonts w:asciiTheme="minorHAnsi" w:hAnsiTheme="minorHAnsi" w:cstheme="minorHAnsi"/>
+          <w:i/>
+          <w:iCs/>
+          <w:color w:val="000000" w:themeColor="text1"/>
+          <w:sz w:val="24"/>
+          <w:szCs w:val="24"/>
+        </w:rPr>
+      </w:pPr>
+      <w:r>
+        <w:rPr>
+          <w:rFonts w:asciiTheme="minorHAnsi" w:hAnsiTheme="minorHAnsi" w:cstheme="minorHAnsi"/>
+          <w:i/>
+          <w:iCs/>
           <w:color w:val="000000" w:themeColor="text1"/>
           <w:sz w:val="24"/>
           <w:szCs w:val="24"/>
@@ -1187,7 +1339,21 @@
           <w:rFonts w:cstheme="minorHAnsi"/>
           <w:color w:val="000000" w:themeColor="text1"/>
         </w:rPr>
-        <w:t xml:space="preserve">Despite our best efforts, no organization is immune to data breaches. To address this, we will develop and regularly update an incident response plan. This plan will outline the precise steps to be taken in the event of a data breach, which will ensure a swift and effective response. </w:t>
+        <w:t xml:space="preserve">Despite our best efforts, no organization is immune to data breaches. To address this, we will develop and regularly update an incident response plan. This plan will outline the precise steps to </w:t>
+      </w:r>
+      <w:r>
+        <w:rPr>
+          <w:rFonts w:cstheme="minorHAnsi"/>
+          <w:color w:val="000000" w:themeColor="text1"/>
+        </w:rPr>
+        <w:t>take in the event of a data breach, ensuring</w:t>
+      </w:r>
+      <w:r>
+        <w:rPr>
+          <w:rFonts w:cstheme="minorHAnsi"/>
+          <w:color w:val="000000" w:themeColor="text1"/>
+        </w:rPr>
+        <w:t xml:space="preserve"> a swift and effective response. </w:t>
       </w:r>
       <w:r>
         <w:rPr>
@@ -1201,7 +1367,21 @@
           <w:rFonts w:cstheme="minorHAnsi"/>
           <w:color w:val="000000" w:themeColor="text1"/>
         </w:rPr>
-        <w:t xml:space="preserve">Our response strategy is especially pertinent when it comes to reputation, as research has shown that not only do data breaches lead to disappointed customers and investors, but they can also result in decreased market values and cause billions of dollars in stock losses (Gordon et al., 2011). Our response plan will be based on the Federal Trade Commission’s </w:t>
+        <w:t xml:space="preserve">Our response strategy is especially pertinent </w:t>
+      </w:r>
+      <w:r>
+        <w:rPr>
+          <w:rFonts w:cstheme="minorHAnsi"/>
+          <w:color w:val="000000" w:themeColor="text1"/>
+        </w:rPr>
+        <w:t>regarding</w:t>
+      </w:r>
+      <w:r>
+        <w:rPr>
+          <w:rFonts w:cstheme="minorHAnsi"/>
+          <w:color w:val="000000" w:themeColor="text1"/>
+        </w:rPr>
+        <w:t xml:space="preserve"> reputation, as research has shown that not only do data breaches lead to disappointed customers and investors, but they can also result in decreased market values and cause billions of dollars in stock losses (Gordon et al., 2011). Our response plan will be based on the Federal Trade Commission’s </w:t>
       </w:r>
       <w:r>
         <w:rPr>
@@ -1255,14 +1435,18 @@
         <w:pStyle w:val="Heading1"/>
         <w:rPr>
           <w:rFonts w:asciiTheme="minorHAnsi" w:hAnsiTheme="minorHAnsi" w:cstheme="minorHAnsi"/>
-          <w:color w:val="000000" w:themeColor="text1"/>
-          <w:sz w:val="24"/>
-          <w:szCs w:val="24"/>
-        </w:rPr>
-      </w:pPr>
-      <w:r>
-        <w:rPr>
-          <w:rFonts w:asciiTheme="minorHAnsi" w:hAnsiTheme="minorHAnsi" w:cstheme="minorHAnsi"/>
+          <w:b/>
+          <w:bCs/>
+          <w:color w:val="000000" w:themeColor="text1"/>
+          <w:sz w:val="24"/>
+          <w:szCs w:val="24"/>
+        </w:rPr>
+      </w:pPr>
+      <w:r>
+        <w:rPr>
+          <w:rFonts w:asciiTheme="minorHAnsi" w:hAnsiTheme="minorHAnsi" w:cstheme="minorHAnsi"/>
+          <w:b/>
+          <w:bCs/>
           <w:color w:val="000000" w:themeColor="text1"/>
           <w:sz w:val="24"/>
           <w:szCs w:val="24"/>
@@ -1275,14 +1459,18 @@
         <w:pStyle w:val="Heading2"/>
         <w:rPr>
           <w:rFonts w:asciiTheme="minorHAnsi" w:hAnsiTheme="minorHAnsi" w:cstheme="minorHAnsi"/>
-          <w:color w:val="000000" w:themeColor="text1"/>
-          <w:sz w:val="24"/>
-          <w:szCs w:val="24"/>
-        </w:rPr>
-      </w:pPr>
-      <w:r>
-        <w:rPr>
-          <w:rFonts w:asciiTheme="minorHAnsi" w:hAnsiTheme="minorHAnsi" w:cstheme="minorHAnsi"/>
+          <w:i/>
+          <w:iCs/>
+          <w:color w:val="000000" w:themeColor="text1"/>
+          <w:sz w:val="24"/>
+          <w:szCs w:val="24"/>
+        </w:rPr>
+      </w:pPr>
+      <w:r>
+        <w:rPr>
+          <w:rFonts w:asciiTheme="minorHAnsi" w:hAnsiTheme="minorHAnsi" w:cstheme="minorHAnsi"/>
+          <w:i/>
+          <w:iCs/>
           <w:color w:val="000000" w:themeColor="text1"/>
           <w:sz w:val="24"/>
           <w:szCs w:val="24"/>
@@ -1303,23 +1491,7 @@
           <w:rFonts w:cstheme="minorHAnsi"/>
           <w:color w:val="000000" w:themeColor="text1"/>
         </w:rPr>
-        <w:t xml:space="preserve">We will create a formalized process for requesting access to </w:t>
-      </w:r>
-      <w:proofErr w:type="gramStart"/>
-      <w:r>
-        <w:rPr>
-          <w:rFonts w:cstheme="minorHAnsi"/>
-          <w:color w:val="000000" w:themeColor="text1"/>
-        </w:rPr>
-        <w:t>data, and</w:t>
-      </w:r>
-      <w:proofErr w:type="gramEnd"/>
-      <w:r>
-        <w:rPr>
-          <w:rFonts w:cstheme="minorHAnsi"/>
-          <w:color w:val="000000" w:themeColor="text1"/>
-        </w:rPr>
-        <w:t xml:space="preserve"> enhance access controls through role-based access management (RBAC) to ensure that only authorized personnel can access specific datasets (Zhu et al., 2015). In addition to this, we will also implement multi-factor authentication (MFA) for access to personal and sensitive systems (</w:t>
+        <w:t>We will create a formalized process for requesting access to data and enhance access controls through role-based access management (RBAC) to ensure that only authorized personnel can access specific datasets (Zhu et al., 2015). In addition to this, we will also implement multi-factor authentication (MFA) for access to personal and sensitive systems (</w:t>
       </w:r>
       <w:proofErr w:type="spellStart"/>
       <w:r>
@@ -1350,14 +1522,18 @@
         <w:pStyle w:val="Heading2"/>
         <w:rPr>
           <w:rFonts w:asciiTheme="minorHAnsi" w:hAnsiTheme="minorHAnsi" w:cstheme="minorHAnsi"/>
-          <w:color w:val="000000" w:themeColor="text1"/>
-          <w:sz w:val="24"/>
-          <w:szCs w:val="24"/>
-        </w:rPr>
-      </w:pPr>
-      <w:r>
-        <w:rPr>
-          <w:rFonts w:asciiTheme="minorHAnsi" w:hAnsiTheme="minorHAnsi" w:cstheme="minorHAnsi"/>
+          <w:i/>
+          <w:iCs/>
+          <w:color w:val="000000" w:themeColor="text1"/>
+          <w:sz w:val="24"/>
+          <w:szCs w:val="24"/>
+        </w:rPr>
+      </w:pPr>
+      <w:r>
+        <w:rPr>
+          <w:rFonts w:asciiTheme="minorHAnsi" w:hAnsiTheme="minorHAnsi" w:cstheme="minorHAnsi"/>
+          <w:i/>
+          <w:iCs/>
           <w:color w:val="000000" w:themeColor="text1"/>
           <w:sz w:val="24"/>
           <w:szCs w:val="24"/>
@@ -1417,14 +1593,18 @@
         <w:pStyle w:val="Heading2"/>
         <w:rPr>
           <w:rFonts w:asciiTheme="minorHAnsi" w:hAnsiTheme="minorHAnsi" w:cstheme="minorHAnsi"/>
-          <w:color w:val="000000" w:themeColor="text1"/>
-          <w:sz w:val="24"/>
-          <w:szCs w:val="24"/>
-        </w:rPr>
-      </w:pPr>
-      <w:r>
-        <w:rPr>
-          <w:rFonts w:asciiTheme="minorHAnsi" w:hAnsiTheme="minorHAnsi" w:cstheme="minorHAnsi"/>
+          <w:i/>
+          <w:iCs/>
+          <w:color w:val="000000" w:themeColor="text1"/>
+          <w:sz w:val="24"/>
+          <w:szCs w:val="24"/>
+        </w:rPr>
+      </w:pPr>
+      <w:r>
+        <w:rPr>
+          <w:rFonts w:asciiTheme="minorHAnsi" w:hAnsiTheme="minorHAnsi" w:cstheme="minorHAnsi"/>
+          <w:i/>
+          <w:iCs/>
           <w:color w:val="000000" w:themeColor="text1"/>
           <w:sz w:val="24"/>
           <w:szCs w:val="24"/>
@@ -1467,14 +1647,18 @@
         <w:pStyle w:val="Heading2"/>
         <w:rPr>
           <w:rFonts w:asciiTheme="minorHAnsi" w:hAnsiTheme="minorHAnsi" w:cstheme="minorHAnsi"/>
-          <w:color w:val="000000" w:themeColor="text1"/>
-          <w:sz w:val="24"/>
-          <w:szCs w:val="24"/>
-        </w:rPr>
-      </w:pPr>
-      <w:r>
-        <w:rPr>
-          <w:rFonts w:asciiTheme="minorHAnsi" w:hAnsiTheme="minorHAnsi" w:cstheme="minorHAnsi"/>
+          <w:i/>
+          <w:iCs/>
+          <w:color w:val="000000" w:themeColor="text1"/>
+          <w:sz w:val="24"/>
+          <w:szCs w:val="24"/>
+        </w:rPr>
+      </w:pPr>
+      <w:r>
+        <w:rPr>
+          <w:rFonts w:asciiTheme="minorHAnsi" w:hAnsiTheme="minorHAnsi" w:cstheme="minorHAnsi"/>
+          <w:i/>
+          <w:iCs/>
           <w:color w:val="000000" w:themeColor="text1"/>
           <w:sz w:val="24"/>
           <w:szCs w:val="24"/>
@@ -1502,7 +1686,7 @@
           <w:rFonts w:cstheme="minorHAnsi"/>
           <w:color w:val="000000" w:themeColor="text1"/>
         </w:rPr>
-        <w:t>This training will be interactive and include discussion, to ensure that employees are engaged and understand objectives and policies</w:t>
+        <w:t>This training will be interactive and include discussion to ensure that employees are engaged and understand objectives and policies</w:t>
       </w:r>
       <w:r>
         <w:rPr>
@@ -1523,7 +1707,14 @@
           <w:rFonts w:cstheme="minorHAnsi"/>
           <w:color w:val="000000" w:themeColor="text1"/>
         </w:rPr>
-        <w:t xml:space="preserve">It’s crucial to ensure that employees have a solid understanding of data privacy laws and consequences, as research suggests that 80% of data leaks are due to staff (Gregory, 2011). </w:t>
+        <w:t>It is</w:t>
+      </w:r>
+      <w:r>
+        <w:rPr>
+          <w:rFonts w:cstheme="minorHAnsi"/>
+          <w:color w:val="000000" w:themeColor="text1"/>
+        </w:rPr>
+        <w:t xml:space="preserve"> crucial to ensure that employees have a solid understanding of data privacy laws and consequences, as research suggests that 80% of data leaks are due to staff (Gregory, 2011). </w:t>
       </w:r>
     </w:p>
     <w:p>
@@ -1531,14 +1722,18 @@
         <w:pStyle w:val="Heading1"/>
         <w:rPr>
           <w:rFonts w:asciiTheme="minorHAnsi" w:hAnsiTheme="minorHAnsi" w:cstheme="minorHAnsi"/>
-          <w:color w:val="000000" w:themeColor="text1"/>
-          <w:sz w:val="24"/>
-          <w:szCs w:val="24"/>
-        </w:rPr>
-      </w:pPr>
-      <w:r>
-        <w:rPr>
-          <w:rFonts w:asciiTheme="minorHAnsi" w:hAnsiTheme="minorHAnsi" w:cstheme="minorHAnsi"/>
+          <w:b/>
+          <w:bCs/>
+          <w:color w:val="000000" w:themeColor="text1"/>
+          <w:sz w:val="24"/>
+          <w:szCs w:val="24"/>
+        </w:rPr>
+      </w:pPr>
+      <w:r>
+        <w:rPr>
+          <w:rFonts w:asciiTheme="minorHAnsi" w:hAnsiTheme="minorHAnsi" w:cstheme="minorHAnsi"/>
+          <w:b/>
+          <w:bCs/>
           <w:color w:val="000000" w:themeColor="text1"/>
           <w:sz w:val="24"/>
           <w:szCs w:val="24"/>

</xml_diff>